<commit_message>
added ch2 and ch3.qmd
</commit_message>
<xml_diff>
--- a/docs/stat4500notes.docx
+++ b/docs/stat4500notes.docx
@@ -249,7 +249,7 @@
     <w:p>
       <w:pPr>
         <w:numPr>
-          <w:ilvl w:val="0"/>
+          <w:ilvl w:val="1"/>
           <w:numId w:val="1002"/>
         </w:numPr>
       </w:pPr>
@@ -267,7 +267,7 @@
     <w:p>
       <w:pPr>
         <w:numPr>
-          <w:ilvl w:val="0"/>
+          <w:ilvl w:val="1"/>
           <w:numId w:val="1002"/>
         </w:numPr>
       </w:pPr>
@@ -288,7 +288,7 @@
     <w:p>
       <w:pPr>
         <w:numPr>
-          <w:ilvl w:val="0"/>
+          <w:ilvl w:val="1"/>
           <w:numId w:val="1002"/>
         </w:numPr>
       </w:pPr>
@@ -299,7 +299,7 @@
     <w:p>
       <w:pPr>
         <w:numPr>
-          <w:ilvl w:val="0"/>
+          <w:ilvl w:val="1"/>
           <w:numId w:val="1002"/>
         </w:numPr>
       </w:pPr>
@@ -327,12 +327,164 @@
       <w:pPr>
         <w:numPr>
           <w:ilvl w:val="0"/>
+          <w:numId w:val="1001"/>
+        </w:numPr>
+      </w:pPr>
+      <w:r>
+        <w:t xml:space="preserve">Create a virtual environment named</w:t>
+      </w:r>
+      <w:r>
+        <w:t xml:space="preserve"> </w:t>
+      </w:r>
+      <w:r>
+        <w:rPr>
+          <w:rStyle w:val="VerbatimChar"/>
+        </w:rPr>
+        <w:t xml:space="preserve">islp</w:t>
+      </w:r>
+      <w:r>
+        <w:t xml:space="preserve"> </w:t>
+      </w:r>
+      <w:r>
+        <w:t xml:space="preserve">for Python. Start an anaconda terminal.</w:t>
+      </w:r>
+    </w:p>
+    <w:p>
+      <w:pPr>
+        <w:numPr>
+          <w:ilvl w:val="0"/>
+          <w:numId w:val="1000"/>
+        </w:numPr>
+        <w:pStyle w:val="SourceCode"/>
+      </w:pPr>
+      <w:r>
+        <w:rPr>
+          <w:rStyle w:val="VerbatimChar"/>
+        </w:rPr>
+        <w:t xml:space="preserve">  conda create -n islp python==3.10</w:t>
+      </w:r>
+      <w:r>
+        <w:br/>
+      </w:r>
+      <w:r>
+        <w:rPr>
+          <w:rStyle w:val="VerbatimChar"/>
+        </w:rPr>
+        <w:t xml:space="preserve">  conda activate islp</w:t>
+      </w:r>
+      <w:r>
+        <w:br/>
+      </w:r>
+      <w:r>
+        <w:rPr>
+          <w:rStyle w:val="VerbatimChar"/>
+        </w:rPr>
+        <w:t xml:space="preserve">  conda install pip ipykernel</w:t>
+      </w:r>
+      <w:r>
+        <w:br/>
+      </w:r>
+      <w:r>
+        <w:rPr>
+          <w:rStyle w:val="VerbatimChar"/>
+        </w:rPr>
+        <w:t xml:space="preserve">  pip install -r https://raw.githubusercontent.com/intro-stat-learning/ISLP_labs/v2.1.2/requirements.txt</w:t>
+      </w:r>
+    </w:p>
+    <w:p>
+      <w:pPr>
+        <w:numPr>
+          <w:ilvl w:val="0"/>
+          <w:numId w:val="1001"/>
+        </w:numPr>
+      </w:pPr>
+      <w:r>
+        <w:t xml:space="preserve">You are ready to run the codes using</w:t>
+      </w:r>
+      <w:r>
+        <w:t xml:space="preserve"> </w:t>
+      </w:r>
+      <w:r>
+        <w:rPr>
+          <w:rStyle w:val="VerbatimChar"/>
+        </w:rPr>
+        <w:t xml:space="preserve">VSC</w:t>
+      </w:r>
+      <w:r>
+        <w:t xml:space="preserve"> </w:t>
+      </w:r>
+      <w:r>
+        <w:t xml:space="preserve">or</w:t>
+      </w:r>
+      <w:r>
+        <w:t xml:space="preserve"> </w:t>
+      </w:r>
+      <w:r>
+        <w:rPr>
+          <w:rStyle w:val="VerbatimChar"/>
+        </w:rPr>
+        <w:t xml:space="preserve">jupyter lab</w:t>
+      </w:r>
+      <w:r>
+        <w:t xml:space="preserve">.</w:t>
+      </w:r>
+    </w:p>
+    <w:p>
+      <w:pPr>
+        <w:numPr>
+          <w:ilvl w:val="1"/>
           <w:numId w:val="1003"/>
         </w:numPr>
-        <w:pStyle w:val="Compact"/>
-      </w:pPr>
-      <w:r>
-        <w:t xml:space="preserve">Create a virtual environment named</w:t>
+      </w:pPr>
+      <w:r>
+        <w:t xml:space="preserve">Activate the venv:</w:t>
+      </w:r>
+      <w:r>
+        <w:t xml:space="preserve"> </w:t>
+      </w:r>
+      <w:r>
+        <w:rPr>
+          <w:rStyle w:val="VerbatimChar"/>
+        </w:rPr>
+        <w:t xml:space="preserve">conda activate islp</w:t>
+      </w:r>
+    </w:p>
+    <w:p>
+      <w:pPr>
+        <w:numPr>
+          <w:ilvl w:val="1"/>
+          <w:numId w:val="1003"/>
+        </w:numPr>
+      </w:pPr>
+      <w:r>
+        <w:t xml:space="preserve">Start a Anaconda terminal, navigate to the folder using the command</w:t>
+      </w:r>
+      <w:r>
+        <w:t xml:space="preserve"> </w:t>
+      </w:r>
+      <w:r>
+        <w:rPr>
+          <w:rStyle w:val="VerbatimChar"/>
+        </w:rPr>
+        <w:t xml:space="preserve">cd path/to/islp</w:t>
+      </w:r>
+      <w:r>
+        <w:t xml:space="preserve">, where</w:t>
+      </w:r>
+      <w:r>
+        <w:t xml:space="preserve"> </w:t>
+      </w:r>
+      <w:r>
+        <w:rPr>
+          <w:rStyle w:val="VerbatimChar"/>
+        </w:rPr>
+        <w:t xml:space="preserve">path/to/islp</w:t>
+      </w:r>
+      <w:r>
+        <w:t xml:space="preserve"> </w:t>
+      </w:r>
+      <w:r>
+        <w:t xml:space="preserve">means the file path to the folder</w:t>
       </w:r>
       <w:r>
         <w:t xml:space="preserve"> </w:t>
@@ -344,48 +496,300 @@
         <w:t xml:space="preserve">islp</w:t>
       </w:r>
       <w:r>
-        <w:t xml:space="preserve"> </w:t>
-      </w:r>
-      <w:r>
-        <w:t xml:space="preserve">for Python. Start an anaconda terminal.</w:t>
-      </w:r>
-    </w:p>
-    <w:p>
-      <w:pPr>
-        <w:pStyle w:val="SourceCode"/>
-      </w:pPr>
-      <w:r>
-        <w:rPr>
-          <w:rStyle w:val="VerbatimChar"/>
-        </w:rPr>
-        <w:t xml:space="preserve">conda create -n islp python==3.10</w:t>
-      </w:r>
-      <w:r>
-        <w:br/>
-      </w:r>
-      <w:r>
-        <w:rPr>
-          <w:rStyle w:val="VerbatimChar"/>
-        </w:rPr>
-        <w:t xml:space="preserve">conda activate islp</w:t>
-      </w:r>
-      <w:r>
-        <w:br/>
-      </w:r>
-      <w:r>
-        <w:rPr>
-          <w:rStyle w:val="VerbatimChar"/>
-        </w:rPr>
-        <w:t xml:space="preserve">conda install pip ipykernel</w:t>
-      </w:r>
-      <w:r>
-        <w:br/>
-      </w:r>
-      <w:r>
-        <w:rPr>
-          <w:rStyle w:val="VerbatimChar"/>
-        </w:rPr>
-        <w:t xml:space="preserve">pip install -r https://raw.githubusercontent.com/intro-stat-learning/ISLP_labs/v2.1.2/requirements.txt</w:t>
+        <w:t xml:space="preserve">, such as</w:t>
+      </w:r>
+      <w:r>
+        <w:t xml:space="preserve"> </w:t>
+      </w:r>
+      <w:r>
+        <w:rPr>
+          <w:rStyle w:val="VerbatimChar"/>
+        </w:rPr>
+        <w:t xml:space="preserve">\Users\ywang2\islp</w:t>
+      </w:r>
+      <w:r>
+        <w:t xml:space="preserve">. Start VSC by typing</w:t>
+      </w:r>
+      <w:r>
+        <w:t xml:space="preserve"> </w:t>
+      </w:r>
+      <w:r>
+        <w:rPr>
+          <w:rStyle w:val="VerbatimChar"/>
+        </w:rPr>
+        <w:t xml:space="preserve">code .</w:t>
+      </w:r>
+      <w:r>
+        <w:t xml:space="preserve"> </w:t>
+      </w:r>
+      <w:r>
+        <w:t xml:space="preserve">in the anaconda terminal.</w:t>
+      </w:r>
+    </w:p>
+    <w:p>
+      <w:pPr>
+        <w:numPr>
+          <w:ilvl w:val="1"/>
+          <w:numId w:val="1003"/>
+        </w:numPr>
+      </w:pPr>
+      <w:r>
+        <w:t xml:space="preserve">open/create a</w:t>
+      </w:r>
+      <w:r>
+        <w:t xml:space="preserve"> </w:t>
+      </w:r>
+      <w:r>
+        <w:rPr>
+          <w:rStyle w:val="VerbatimChar"/>
+        </w:rPr>
+        <w:t xml:space="preserve">.ipynb</w:t>
+      </w:r>
+      <w:r>
+        <w:t xml:space="preserve"> </w:t>
+      </w:r>
+      <w:r>
+        <w:t xml:space="preserve">or</w:t>
+      </w:r>
+      <w:r>
+        <w:t xml:space="preserve"> </w:t>
+      </w:r>
+      <w:r>
+        <w:rPr>
+          <w:rStyle w:val="VerbatimChar"/>
+        </w:rPr>
+        <w:t xml:space="preserve">.py</w:t>
+      </w:r>
+      <w:r>
+        <w:t xml:space="preserve"> </w:t>
+      </w:r>
+      <w:r>
+        <w:t xml:space="preserve">file.</w:t>
+      </w:r>
+    </w:p>
+    <w:p>
+      <w:pPr>
+        <w:numPr>
+          <w:ilvl w:val="1"/>
+          <w:numId w:val="1003"/>
+        </w:numPr>
+      </w:pPr>
+      <w:r>
+        <w:t xml:space="preserve">Select the kernel</w:t>
+      </w:r>
+      <w:r>
+        <w:t xml:space="preserve"> </w:t>
+      </w:r>
+      <w:r>
+        <w:rPr>
+          <w:rStyle w:val="VerbatimChar"/>
+        </w:rPr>
+        <w:t xml:space="preserve">islp</w:t>
+      </w:r>
+    </w:p>
+    <w:p>
+      <w:pPr>
+        <w:numPr>
+          <w:ilvl w:val="1"/>
+          <w:numId w:val="1003"/>
+        </w:numPr>
+      </w:pPr>
+      <w:r>
+        <w:t xml:space="preserve">Run a code cell by pressing</w:t>
+      </w:r>
+      <w:r>
+        <w:t xml:space="preserve"> </w:t>
+      </w:r>
+      <w:r>
+        <w:rPr>
+          <w:rStyle w:val="VerbatimChar"/>
+        </w:rPr>
+        <w:t xml:space="preserve">Shift+Enter</w:t>
+      </w:r>
+      <w:r>
+        <w:t xml:space="preserve"> </w:t>
+      </w:r>
+      <w:r>
+        <w:t xml:space="preserve">or click the triangular play button.</w:t>
+      </w:r>
+    </w:p>
+    <w:p>
+      <w:pPr>
+        <w:numPr>
+          <w:ilvl w:val="1"/>
+          <w:numId w:val="1003"/>
+        </w:numPr>
+      </w:pPr>
+      <w:r>
+        <w:t xml:space="preserve">Continue to run other cells.</w:t>
+      </w:r>
+    </w:p>
+    <w:p>
+      <w:pPr>
+        <w:numPr>
+          <w:ilvl w:val="1"/>
+          <w:numId w:val="1003"/>
+        </w:numPr>
+      </w:pPr>
+      <w:r>
+        <w:t xml:space="preserve">After finishing using VSC, close the VSC, and deactivate the virtual environment in a conda terminal:</w:t>
+      </w:r>
+      <w:r>
+        <w:t xml:space="preserve"> </w:t>
+      </w:r>
+      <w:r>
+        <w:rPr>
+          <w:rStyle w:val="VerbatimChar"/>
+        </w:rPr>
+        <w:t xml:space="preserve">conda deactivate</w:t>
+      </w:r>
+    </w:p>
+    <w:bookmarkEnd w:id="24"/>
+    <w:bookmarkStart w:id="26" w:name="use-google-colab"/>
+    <w:p>
+      <w:pPr>
+        <w:pStyle w:val="Heading2"/>
+      </w:pPr>
+      <w:r>
+        <w:t xml:space="preserve">1.2 Use Google Colab</w:t>
+      </w:r>
+    </w:p>
+    <w:p>
+      <w:pPr>
+        <w:pStyle w:val="FirstParagraph"/>
+      </w:pPr>
+      <w:r>
+        <w:t xml:space="preserve">All you need is a Google account. Sign in your Google account in a browser, and navigate to Google Colab. Google Colab supports both</w:t>
+      </w:r>
+      <w:r>
+        <w:t xml:space="preserve"> </w:t>
+      </w:r>
+      <w:r>
+        <w:rPr>
+          <w:rStyle w:val="VerbatimChar"/>
+        </w:rPr>
+        <w:t xml:space="preserve">Python</w:t>
+      </w:r>
+      <w:r>
+        <w:t xml:space="preserve"> </w:t>
+      </w:r>
+      <w:r>
+        <w:t xml:space="preserve">and</w:t>
+      </w:r>
+      <w:r>
+        <w:t xml:space="preserve"> </w:t>
+      </w:r>
+      <w:r>
+        <w:rPr>
+          <w:rStyle w:val="VerbatimChar"/>
+        </w:rPr>
+        <w:t xml:space="preserve">R</w:t>
+      </w:r>
+      <w:r>
+        <w:t xml:space="preserve">.</w:t>
+      </w:r>
+      <w:r>
+        <w:t xml:space="preserve"> </w:t>
+      </w:r>
+      <w:r>
+        <w:rPr>
+          <w:rStyle w:val="VerbatimChar"/>
+        </w:rPr>
+        <w:t xml:space="preserve">Python</w:t>
+      </w:r>
+      <w:r>
+        <w:t xml:space="preserve"> </w:t>
+      </w:r>
+      <w:r>
+        <w:t xml:space="preserve">is the default engine. Change the engine to</w:t>
+      </w:r>
+      <w:r>
+        <w:t xml:space="preserve"> </w:t>
+      </w:r>
+      <w:r>
+        <w:rPr>
+          <w:rStyle w:val="VerbatimChar"/>
+        </w:rPr>
+        <w:t xml:space="preserve">R</w:t>
+      </w:r>
+      <w:r>
+        <w:t xml:space="preserve"> </w:t>
+      </w:r>
+      <w:r>
+        <w:t xml:space="preserve">in</w:t>
+      </w:r>
+      <w:r>
+        <w:t xml:space="preserve"> </w:t>
+      </w:r>
+      <w:r>
+        <w:rPr>
+          <w:rStyle w:val="VerbatimChar"/>
+        </w:rPr>
+        <w:t xml:space="preserve">Connect</w:t>
+      </w:r>
+      <w:r>
+        <w:t xml:space="preserve">-&gt;</w:t>
+      </w:r>
+      <w:r>
+        <w:rPr>
+          <w:rStyle w:val="VerbatimChar"/>
+        </w:rPr>
+        <w:t xml:space="preserve">change runtime type</w:t>
+      </w:r>
+      <w:r>
+        <w:t xml:space="preserve">. Then you are all set. Your file will be saved to your Google Drive or you can choose to send it to your</w:t>
+      </w:r>
+      <w:r>
+        <w:t xml:space="preserve"> </w:t>
+      </w:r>
+      <w:r>
+        <w:rPr>
+          <w:rStyle w:val="VerbatimChar"/>
+        </w:rPr>
+        <w:t xml:space="preserve">GitHub</w:t>
+      </w:r>
+      <w:r>
+        <w:t xml:space="preserve"> </w:t>
+      </w:r>
+      <w:r>
+        <w:t xml:space="preserve">account (recommended).</w:t>
+      </w:r>
+    </w:p>
+    <w:bookmarkStart w:id="25" w:name="X4570b2aec88c0a67808949308306e7f1ee4c740"/>
+    <w:p>
+      <w:pPr>
+        <w:pStyle w:val="Heading3"/>
+      </w:pPr>
+      <w:r>
+        <w:t xml:space="preserve">1.2.1 How to run a project file from your Google Drive?</w:t>
+      </w:r>
+    </w:p>
+    <w:p>
+      <w:pPr>
+        <w:pStyle w:val="FirstParagraph"/>
+      </w:pPr>
+      <w:r>
+        <w:t xml:space="preserve">Many times, when you run a python file in Colab, it needs to access other files, such as data files in a subdirectory. In this case, it would be convenient to have the same file structure in the Google Colab user home directory. To do this, you can use Google Drive to store your project folder, and then mount the Google Drive in Colab.</w:t>
+      </w:r>
+    </w:p>
+    <w:p>
+      <w:pPr>
+        <w:pStyle w:val="BodyText"/>
+      </w:pPr>
+      <w:r>
+        <w:t xml:space="preserve">Let’s assume the project folder name,</w:t>
+      </w:r>
+      <w:r>
+        <w:t xml:space="preserve"> </w:t>
+      </w:r>
+      <w:r>
+        <w:rPr>
+          <w:rStyle w:val="VerbatimChar"/>
+        </w:rPr>
+        <w:t xml:space="preserve">islp/</w:t>
+      </w:r>
+      <w:r>
+        <w:t xml:space="preserve">.Here are the steps:</w:t>
       </w:r>
     </w:p>
     <w:p>
@@ -394,707 +798,318 @@
           <w:ilvl w:val="0"/>
           <w:numId w:val="1004"/>
         </w:numPr>
-        <w:pStyle w:val="Compact"/>
-      </w:pPr>
-      <w:r>
-        <w:t xml:space="preserve">You are ready to run the codes using</w:t>
-      </w:r>
-      <w:r>
-        <w:t xml:space="preserve"> </w:t>
-      </w:r>
-      <w:r>
-        <w:rPr>
-          <w:rStyle w:val="VerbatimChar"/>
-        </w:rPr>
-        <w:t xml:space="preserve">VSC</w:t>
-      </w:r>
-      <w:r>
-        <w:t xml:space="preserve"> </w:t>
-      </w:r>
-      <w:r>
-        <w:t xml:space="preserve">or</w:t>
-      </w:r>
-      <w:r>
-        <w:t xml:space="preserve"> </w:t>
-      </w:r>
-      <w:r>
-        <w:rPr>
-          <w:rStyle w:val="VerbatimChar"/>
-        </w:rPr>
-        <w:t xml:space="preserve">jupyter lab</w:t>
-      </w:r>
-      <w:r>
-        <w:t xml:space="preserve">.</w:t>
+      </w:pPr>
+      <w:r>
+        <w:rPr>
+          <w:rStyle w:val="VerbatimChar"/>
+        </w:rPr>
+        <w:t xml:space="preserve">git clone</w:t>
+      </w:r>
+      <w:r>
+        <w:t xml:space="preserve"> </w:t>
+      </w:r>
+      <w:r>
+        <w:t xml:space="preserve">the project folder (example:</w:t>
+      </w:r>
+      <w:r>
+        <w:t xml:space="preserve"> </w:t>
+      </w:r>
+      <w:r>
+        <w:rPr>
+          <w:rStyle w:val="VerbatimChar"/>
+        </w:rPr>
+        <w:t xml:space="preserve">git clone https://github.com/intro-stat-learning/ISLP_labs.git</w:t>
+      </w:r>
+      <w:r>
+        <w:t xml:space="preserve">) to your local folder. This step is only needed when you want to clone some remote repo from GitHub.</w:t>
       </w:r>
     </w:p>
     <w:p>
       <w:pPr>
         <w:numPr>
           <w:ilvl w:val="0"/>
-          <w:numId w:val="1005"/>
+          <w:numId w:val="1004"/>
         </w:numPr>
       </w:pPr>
       <w:r>
-        <w:t xml:space="preserve">Activate the venv:</w:t>
-      </w:r>
-      <w:r>
-        <w:t xml:space="preserve"> </w:t>
-      </w:r>
-      <w:r>
-        <w:rPr>
-          <w:rStyle w:val="VerbatimChar"/>
-        </w:rPr>
-        <w:t xml:space="preserve">conda activate islp</w:t>
+        <w:rPr>
+          <w:bCs/>
+          <w:b/>
+        </w:rPr>
+        <w:t xml:space="preserve">Upload</w:t>
+      </w:r>
+      <w:r>
+        <w:t xml:space="preserve"> </w:t>
+      </w:r>
+      <w:r>
+        <w:t xml:space="preserve">the folder (ex:</w:t>
+      </w:r>
+      <w:r>
+        <w:t xml:space="preserve"> </w:t>
+      </w:r>
+      <w:r>
+        <w:rPr>
+          <w:rStyle w:val="VerbatimChar"/>
+        </w:rPr>
+        <w:t xml:space="preserve">islp</w:t>
+      </w:r>
+      <w:r>
+        <w:t xml:space="preserve">) to Google Drive.</w:t>
       </w:r>
     </w:p>
     <w:p>
       <w:pPr>
         <w:numPr>
           <w:ilvl w:val="0"/>
-          <w:numId w:val="1005"/>
+          <w:numId w:val="1004"/>
         </w:numPr>
       </w:pPr>
       <w:r>
-        <w:t xml:space="preserve">Start a Anaconda terminal, navigate to the folder using the command</w:t>
-      </w:r>
-      <w:r>
-        <w:t xml:space="preserve"> </w:t>
-      </w:r>
-      <w:r>
-        <w:rPr>
-          <w:rStyle w:val="VerbatimChar"/>
-        </w:rPr>
-        <w:t xml:space="preserve">cd path/to/islp</w:t>
-      </w:r>
-      <w:r>
-        <w:t xml:space="preserve">, where</w:t>
-      </w:r>
-      <w:r>
-        <w:t xml:space="preserve"> </w:t>
-      </w:r>
-      <w:r>
-        <w:rPr>
-          <w:rStyle w:val="VerbatimChar"/>
-        </w:rPr>
-        <w:t xml:space="preserve">path/to/islp</w:t>
-      </w:r>
-      <w:r>
-        <w:t xml:space="preserve"> </w:t>
-      </w:r>
-      <w:r>
-        <w:t xml:space="preserve">means the file path to the folder</w:t>
-      </w:r>
-      <w:r>
-        <w:t xml:space="preserve"> </w:t>
-      </w:r>
-      <w:r>
-        <w:rPr>
-          <w:rStyle w:val="VerbatimChar"/>
-        </w:rPr>
-        <w:t xml:space="preserve">islp</w:t>
-      </w:r>
-      <w:r>
-        <w:t xml:space="preserve">, such as</w:t>
-      </w:r>
-      <w:r>
-        <w:t xml:space="preserve"> </w:t>
-      </w:r>
-      <w:r>
-        <w:rPr>
-          <w:rStyle w:val="VerbatimChar"/>
-        </w:rPr>
-        <w:t xml:space="preserve">\Users\ywang2\islp</w:t>
-      </w:r>
-      <w:r>
-        <w:t xml:space="preserve">. Start VSC by typing</w:t>
-      </w:r>
-      <w:r>
-        <w:t xml:space="preserve"> </w:t>
-      </w:r>
-      <w:r>
-        <w:rPr>
-          <w:rStyle w:val="VerbatimChar"/>
-        </w:rPr>
-        <w:t xml:space="preserve">code .</w:t>
-      </w:r>
-      <w:r>
-        <w:t xml:space="preserve"> </w:t>
-      </w:r>
-      <w:r>
-        <w:t xml:space="preserve">in the anaconda terminal.</w:t>
+        <w:rPr>
+          <w:bCs/>
+          <w:b/>
+        </w:rPr>
+        <w:t xml:space="preserve">Open the file using Colab</w:t>
+      </w:r>
+      <w:r>
+        <w:t xml:space="preserve">. In Google Drive, double click on the</w:t>
+      </w:r>
+      <w:r>
+        <w:t xml:space="preserve"> </w:t>
+      </w:r>
+      <w:r>
+        <w:rPr>
+          <w:rStyle w:val="VerbatimChar"/>
+        </w:rPr>
+        <w:t xml:space="preserve">ipynb</w:t>
+      </w:r>
+      <w:r>
+        <w:t xml:space="preserve"> </w:t>
+      </w:r>
+      <w:r>
+        <w:t xml:space="preserve">file, example,</w:t>
+      </w:r>
+      <w:r>
+        <w:t xml:space="preserve"> </w:t>
+      </w:r>
+      <w:r>
+        <w:rPr>
+          <w:rStyle w:val="VerbatimChar"/>
+        </w:rPr>
+        <w:t xml:space="preserve">ch06.ipynb</w:t>
+      </w:r>
+      <w:r>
+        <w:t xml:space="preserve"> </w:t>
+      </w:r>
+      <w:r>
+        <w:t xml:space="preserve">(or click on the three dots on the right end, and choose</w:t>
+      </w:r>
+      <w:r>
+        <w:t xml:space="preserve"> </w:t>
+      </w:r>
+      <w:r>
+        <w:rPr>
+          <w:rStyle w:val="VerbatimChar"/>
+        </w:rPr>
+        <w:t xml:space="preserve">open with</w:t>
+      </w:r>
+      <w:r>
+        <w:t xml:space="preserve">, then</w:t>
+      </w:r>
+      <w:r>
+        <w:t xml:space="preserve"> </w:t>
+      </w:r>
+      <w:r>
+        <w:rPr>
+          <w:rStyle w:val="VerbatimChar"/>
+        </w:rPr>
+        <w:t xml:space="preserve">Google Colaborotary</w:t>
+      </w:r>
+      <w:r>
+        <w:t xml:space="preserve">), the file will be opened by Google Colab.</w:t>
       </w:r>
     </w:p>
     <w:p>
       <w:pPr>
         <w:numPr>
           <w:ilvl w:val="0"/>
-          <w:numId w:val="1005"/>
+          <w:numId w:val="1004"/>
         </w:numPr>
       </w:pPr>
       <w:r>
-        <w:t xml:space="preserve">open/create a</w:t>
-      </w:r>
-      <w:r>
-        <w:t xml:space="preserve"> </w:t>
-      </w:r>
-      <w:r>
-        <w:rPr>
-          <w:rStyle w:val="VerbatimChar"/>
-        </w:rPr>
-        <w:t xml:space="preserve">.ipynb</w:t>
-      </w:r>
-      <w:r>
-        <w:t xml:space="preserve"> </w:t>
-      </w:r>
-      <w:r>
-        <w:t xml:space="preserve">or</w:t>
-      </w:r>
-      <w:r>
-        <w:t xml:space="preserve"> </w:t>
-      </w:r>
-      <w:r>
-        <w:rPr>
-          <w:rStyle w:val="VerbatimChar"/>
-        </w:rPr>
-        <w:t xml:space="preserve">.py</w:t>
-      </w:r>
-      <w:r>
-        <w:t xml:space="preserve"> </w:t>
-      </w:r>
-      <w:r>
-        <w:t xml:space="preserve">file.</w:t>
-      </w:r>
-    </w:p>
-    <w:p>
-      <w:pPr>
-        <w:numPr>
-          <w:ilvl w:val="1"/>
-          <w:numId w:val="1006"/>
-        </w:numPr>
-      </w:pPr>
-      <w:r>
-        <w:t xml:space="preserve">Select the kernel</w:t>
-      </w:r>
-      <w:r>
-        <w:t xml:space="preserve"> </w:t>
-      </w:r>
-      <w:r>
-        <w:rPr>
-          <w:rStyle w:val="VerbatimChar"/>
-        </w:rPr>
-        <w:t xml:space="preserve">islp</w:t>
-      </w:r>
-    </w:p>
-    <w:p>
-      <w:pPr>
-        <w:numPr>
-          <w:ilvl w:val="1"/>
-          <w:numId w:val="1006"/>
-        </w:numPr>
-      </w:pPr>
-      <w:r>
-        <w:t xml:space="preserve">Run a code cell by pressing</w:t>
-      </w:r>
-      <w:r>
-        <w:t xml:space="preserve"> </w:t>
-      </w:r>
-      <w:r>
-        <w:rPr>
-          <w:rStyle w:val="VerbatimChar"/>
-        </w:rPr>
-        <w:t xml:space="preserve">Shift+Enter</w:t>
-      </w:r>
-      <w:r>
-        <w:t xml:space="preserve"> </w:t>
-      </w:r>
-      <w:r>
-        <w:t xml:space="preserve">or click the triangular play button.</w:t>
-      </w:r>
-    </w:p>
-    <w:p>
-      <w:pPr>
-        <w:numPr>
-          <w:ilvl w:val="1"/>
-          <w:numId w:val="1006"/>
-        </w:numPr>
-      </w:pPr>
-      <w:r>
-        <w:t xml:space="preserve">Continue to run other cells.</w:t>
-      </w:r>
-    </w:p>
-    <w:p>
-      <w:pPr>
-        <w:numPr>
-          <w:ilvl w:val="1"/>
-          <w:numId w:val="1006"/>
-        </w:numPr>
-      </w:pPr>
-      <w:r>
-        <w:t xml:space="preserve">After finishing using VSC, close the VSC, and deactivate the virtual environment in a conda terminal:</w:t>
-      </w:r>
-      <w:r>
-        <w:t xml:space="preserve"> </w:t>
-      </w:r>
-      <w:r>
-        <w:rPr>
-          <w:rStyle w:val="VerbatimChar"/>
-        </w:rPr>
-        <w:t xml:space="preserve">conda deactivate</w:t>
-      </w:r>
-    </w:p>
-    <w:bookmarkEnd w:id="24"/>
-    <w:bookmarkStart w:id="26" w:name="use-google-colab"/>
-    <w:p>
-      <w:pPr>
-        <w:pStyle w:val="Heading2"/>
-      </w:pPr>
-      <w:r>
-        <w:t xml:space="preserve">1.2 Use Google Colab</w:t>
-      </w:r>
-    </w:p>
-    <w:p>
-      <w:pPr>
-        <w:pStyle w:val="FirstParagraph"/>
-      </w:pPr>
-      <w:r>
-        <w:t xml:space="preserve">All you need is a Google account. Sign in your Google account in a browser, and navigate to Google Colab. Google Colab supports both</w:t>
-      </w:r>
-      <w:r>
-        <w:t xml:space="preserve"> </w:t>
-      </w:r>
-      <w:r>
-        <w:rPr>
-          <w:rStyle w:val="VerbatimChar"/>
-        </w:rPr>
-        <w:t xml:space="preserve">Python</w:t>
-      </w:r>
-      <w:r>
-        <w:t xml:space="preserve"> </w:t>
-      </w:r>
-      <w:r>
-        <w:t xml:space="preserve">and</w:t>
-      </w:r>
-      <w:r>
-        <w:t xml:space="preserve"> </w:t>
-      </w:r>
-      <w:r>
-        <w:rPr>
-          <w:rStyle w:val="VerbatimChar"/>
-        </w:rPr>
-        <w:t xml:space="preserve">R</w:t>
-      </w:r>
-      <w:r>
-        <w:t xml:space="preserve">.</w:t>
-      </w:r>
-      <w:r>
-        <w:t xml:space="preserve"> </w:t>
-      </w:r>
-      <w:r>
-        <w:rPr>
-          <w:rStyle w:val="VerbatimChar"/>
-        </w:rPr>
-        <w:t xml:space="preserve">Python</w:t>
-      </w:r>
-      <w:r>
-        <w:t xml:space="preserve"> </w:t>
-      </w:r>
-      <w:r>
-        <w:t xml:space="preserve">is the default engine. Change the engine to</w:t>
-      </w:r>
-      <w:r>
-        <w:t xml:space="preserve"> </w:t>
-      </w:r>
-      <w:r>
-        <w:rPr>
-          <w:rStyle w:val="VerbatimChar"/>
-        </w:rPr>
-        <w:t xml:space="preserve">R</w:t>
-      </w:r>
-      <w:r>
-        <w:t xml:space="preserve"> </w:t>
-      </w:r>
-      <w:r>
-        <w:t xml:space="preserve">in</w:t>
-      </w:r>
-      <w:r>
-        <w:t xml:space="preserve"> </w:t>
-      </w:r>
-      <w:r>
-        <w:rPr>
-          <w:rStyle w:val="VerbatimChar"/>
-        </w:rPr>
-        <w:t xml:space="preserve">Connect</w:t>
-      </w:r>
-      <w:r>
-        <w:t xml:space="preserve">-&gt;</w:t>
-      </w:r>
-      <w:r>
-        <w:rPr>
-          <w:rStyle w:val="VerbatimChar"/>
-        </w:rPr>
-        <w:t xml:space="preserve">change runtime type</w:t>
-      </w:r>
-      <w:r>
-        <w:t xml:space="preserve">. Then you are all set. Your file will be saved to your Google Drive or you can choose to send it to your</w:t>
-      </w:r>
-      <w:r>
-        <w:t xml:space="preserve"> </w:t>
-      </w:r>
-      <w:r>
-        <w:rPr>
-          <w:rStyle w:val="VerbatimChar"/>
-        </w:rPr>
-        <w:t xml:space="preserve">GitHub</w:t>
-      </w:r>
-      <w:r>
-        <w:t xml:space="preserve"> </w:t>
-      </w:r>
-      <w:r>
-        <w:t xml:space="preserve">account (recommended).</w:t>
-      </w:r>
-    </w:p>
-    <w:bookmarkStart w:id="25" w:name="X4570b2aec88c0a67808949308306e7f1ee4c740"/>
-    <w:p>
-      <w:pPr>
-        <w:pStyle w:val="Heading3"/>
-      </w:pPr>
-      <w:r>
-        <w:t xml:space="preserve">1.2.1 How to run a project file from your Google Drive?</w:t>
-      </w:r>
-    </w:p>
-    <w:p>
-      <w:pPr>
-        <w:pStyle w:val="FirstParagraph"/>
-      </w:pPr>
-      <w:r>
-        <w:t xml:space="preserve">Many times, when you run a python file in Colab, it needs to access other files, such as data files in a subdirectory. In this case, it would be convenient to have the same file structure in the Google Colab user home directory. To do this, you can use Google Drive to store your project folder, and then mount the Google Drive in Colab.</w:t>
-      </w:r>
-    </w:p>
-    <w:p>
-      <w:pPr>
-        <w:pStyle w:val="BodyText"/>
-      </w:pPr>
-      <w:r>
-        <w:t xml:space="preserve">Let’s assume the project folder name,</w:t>
-      </w:r>
-      <w:r>
-        <w:t xml:space="preserve"> </w:t>
-      </w:r>
-      <w:r>
-        <w:rPr>
-          <w:rStyle w:val="VerbatimChar"/>
-        </w:rPr>
-        <w:t xml:space="preserve">islp/</w:t>
-      </w:r>
-      <w:r>
-        <w:t xml:space="preserve">.Here are the steps:</w:t>
+        <w:rPr>
+          <w:bCs/>
+          <w:b/>
+        </w:rPr>
+        <w:t xml:space="preserve">Mount the Google Drive</w:t>
+      </w:r>
+      <w:r>
+        <w:t xml:space="preserve">. In Google Colab, with the specific file (example,</w:t>
+      </w:r>
+      <w:r>
+        <w:t xml:space="preserve"> </w:t>
+      </w:r>
+      <w:r>
+        <w:rPr>
+          <w:rStyle w:val="VerbatimChar"/>
+        </w:rPr>
+        <w:t xml:space="preserve">ch06.ipynb</w:t>
+      </w:r>
+      <w:r>
+        <w:t xml:space="preserve">) being opened, move your cursor to the first code cell, and then click on the folder icon (this should be the fourth icon) on the upper left border in the Colab browser. This will open the file explorer pane. Typically you would see a folder named</w:t>
+      </w:r>
+      <w:r>
+        <w:t xml:space="preserve"> </w:t>
+      </w:r>
+      <w:r>
+        <w:rPr>
+          <w:rStyle w:val="VerbatimChar"/>
+        </w:rPr>
+        <w:t xml:space="preserve">sample_data</w:t>
+      </w:r>
+      <w:r>
+        <w:t xml:space="preserve"> </w:t>
+      </w:r>
+      <w:r>
+        <w:t xml:space="preserve">shown. On the top of the pane, click on the Google Drive icon to mount the Google Drive. Google Colab will insert the following code below the cursor in your opened</w:t>
+      </w:r>
+      <w:r>
+        <w:t xml:space="preserve"> </w:t>
+      </w:r>
+      <w:r>
+        <w:rPr>
+          <w:rStyle w:val="VerbatimChar"/>
+        </w:rPr>
+        <w:t xml:space="preserve">ipynb</w:t>
+      </w:r>
+      <w:r>
+        <w:t xml:space="preserve"> </w:t>
+      </w:r>
+      <w:r>
+        <w:t xml:space="preserve">file:</w:t>
       </w:r>
     </w:p>
     <w:p>
       <w:pPr>
         <w:numPr>
           <w:ilvl w:val="0"/>
-          <w:numId w:val="1007"/>
+          <w:numId w:val="1000"/>
         </w:numPr>
-        <w:pStyle w:val="Compact"/>
-      </w:pPr>
-      <w:r>
-        <w:rPr>
-          <w:rStyle w:val="VerbatimChar"/>
-        </w:rPr>
-        <w:t xml:space="preserve">git clone</w:t>
-      </w:r>
-      <w:r>
-        <w:t xml:space="preserve"> </w:t>
-      </w:r>
-      <w:r>
-        <w:t xml:space="preserve">the project folder (example:</w:t>
-      </w:r>
-      <w:r>
-        <w:t xml:space="preserve"> </w:t>
-      </w:r>
-      <w:r>
-        <w:rPr>
-          <w:rStyle w:val="VerbatimChar"/>
-        </w:rPr>
-        <w:t xml:space="preserve">git clone https://github.com/intro-stat-learning/ISLP_labs.git</w:t>
-      </w:r>
-      <w:r>
-        <w:t xml:space="preserve">) to your local folder. This step is only needed when you want to clone some remote repo from GitHub.</w:t>
+        <w:pStyle w:val="SourceCode"/>
+      </w:pPr>
+      <w:r>
+        <w:rPr>
+          <w:rStyle w:val="VerbatimChar"/>
+        </w:rPr>
+        <w:t xml:space="preserve">from google.colab import drive</w:t>
+      </w:r>
+      <w:r>
+        <w:br/>
+      </w:r>
+      <w:r>
+        <w:rPr>
+          <w:rStyle w:val="VerbatimChar"/>
+        </w:rPr>
+        <w:t xml:space="preserve">drive.mount('/content/drive')</w:t>
       </w:r>
     </w:p>
     <w:p>
       <w:pPr>
         <w:numPr>
           <w:ilvl w:val="0"/>
-          <w:numId w:val="1007"/>
+          <w:numId w:val="1000"/>
         </w:numPr>
-        <w:pStyle w:val="Compact"/>
-      </w:pPr>
-      <w:r>
-        <w:rPr>
-          <w:bCs/>
-          <w:b/>
-        </w:rPr>
-        <w:t xml:space="preserve">Upload</w:t>
-      </w:r>
-      <w:r>
-        <w:t xml:space="preserve"> </w:t>
-      </w:r>
-      <w:r>
-        <w:t xml:space="preserve">the folder (ex:</w:t>
-      </w:r>
-      <w:r>
-        <w:t xml:space="preserve"> </w:t>
-      </w:r>
-      <w:r>
-        <w:rPr>
-          <w:rStyle w:val="VerbatimChar"/>
-        </w:rPr>
-        <w:t xml:space="preserve">islp</w:t>
-      </w:r>
-      <w:r>
-        <w:t xml:space="preserve">) to Google Drive.</w:t>
+      </w:pPr>
+      <w:r>
+        <w:t xml:space="preserve">Run this code cell by pressing</w:t>
+      </w:r>
+      <w:r>
+        <w:t xml:space="preserve"> </w:t>
+      </w:r>
+      <w:r>
+        <w:rPr>
+          <w:rStyle w:val="VerbatimChar"/>
+        </w:rPr>
+        <w:t xml:space="preserve">SHIFT+ENTER</w:t>
+      </w:r>
+      <w:r>
+        <w:t xml:space="preserve">, and follow the prompts to complete the authentication. Wait for ~10 seconds, your Google Drive will be mounted in Colab, and it will be displayed as a folder named</w:t>
+      </w:r>
+      <w:r>
+        <w:t xml:space="preserve"> </w:t>
+      </w:r>
+      <w:r>
+        <w:rPr>
+          <w:rStyle w:val="VerbatimChar"/>
+        </w:rPr>
+        <w:t xml:space="preserve">drive</w:t>
+      </w:r>
+      <w:r>
+        <w:t xml:space="preserve"> </w:t>
+      </w:r>
+      <w:r>
+        <w:t xml:space="preserve">in the file explorer pane. You might need to click on the</w:t>
+      </w:r>
+      <w:r>
+        <w:t xml:space="preserve"> </w:t>
+      </w:r>
+      <w:r>
+        <w:rPr>
+          <w:rStyle w:val="VerbatimChar"/>
+        </w:rPr>
+        <w:t xml:space="preserve">Refresh</w:t>
+      </w:r>
+      <w:r>
+        <w:t xml:space="preserve"> </w:t>
+      </w:r>
+      <w:r>
+        <w:t xml:space="preserve">folder icon to see the folder</w:t>
+      </w:r>
+      <w:r>
+        <w:t xml:space="preserve"> </w:t>
+      </w:r>
+      <w:r>
+        <w:rPr>
+          <w:rStyle w:val="VerbatimChar"/>
+        </w:rPr>
+        <w:t xml:space="preserve">drive</w:t>
+      </w:r>
+      <w:r>
+        <w:t xml:space="preserve">.</w:t>
       </w:r>
     </w:p>
     <w:p>
       <w:pPr>
         <w:numPr>
           <w:ilvl w:val="0"/>
-          <w:numId w:val="1007"/>
+          <w:numId w:val="1004"/>
         </w:numPr>
-        <w:pStyle w:val="Compact"/>
-      </w:pPr>
-      <w:r>
-        <w:rPr>
-          <w:bCs/>
-          <w:b/>
-        </w:rPr>
-        <w:t xml:space="preserve">Open the file using Colab</w:t>
-      </w:r>
-      <w:r>
-        <w:t xml:space="preserve">. In Google Drive, double click on the</w:t>
-      </w:r>
-      <w:r>
-        <w:t xml:space="preserve"> </w:t>
-      </w:r>
-      <w:r>
-        <w:rPr>
-          <w:rStyle w:val="VerbatimChar"/>
-        </w:rPr>
-        <w:t xml:space="preserve">ipynb</w:t>
-      </w:r>
-      <w:r>
-        <w:t xml:space="preserve"> </w:t>
-      </w:r>
-      <w:r>
-        <w:t xml:space="preserve">file, example,</w:t>
-      </w:r>
-      <w:r>
-        <w:t xml:space="preserve"> </w:t>
-      </w:r>
-      <w:r>
-        <w:rPr>
-          <w:rStyle w:val="VerbatimChar"/>
-        </w:rPr>
-        <w:t xml:space="preserve">ch06.ipynb</w:t>
-      </w:r>
-      <w:r>
-        <w:t xml:space="preserve"> </w:t>
-      </w:r>
-      <w:r>
-        <w:t xml:space="preserve">(or click on the three dots on the right end, and choose</w:t>
-      </w:r>
-      <w:r>
-        <w:t xml:space="preserve"> </w:t>
-      </w:r>
-      <w:r>
-        <w:rPr>
-          <w:rStyle w:val="VerbatimChar"/>
-        </w:rPr>
-        <w:t xml:space="preserve">open with</w:t>
-      </w:r>
-      <w:r>
-        <w:t xml:space="preserve">, then</w:t>
-      </w:r>
-      <w:r>
-        <w:t xml:space="preserve"> </w:t>
-      </w:r>
-      <w:r>
-        <w:rPr>
-          <w:rStyle w:val="VerbatimChar"/>
-        </w:rPr>
-        <w:t xml:space="preserve">Google Colaborotary</w:t>
-      </w:r>
-      <w:r>
-        <w:t xml:space="preserve">), the file will be opened by Google Colab.</w:t>
+      </w:pPr>
+      <w:r>
+        <w:t xml:space="preserve">Open a new code cell below the above code cell, and type the code</w:t>
       </w:r>
     </w:p>
     <w:p>
       <w:pPr>
         <w:numPr>
           <w:ilvl w:val="0"/>
-          <w:numId w:val="1007"/>
+          <w:numId w:val="1000"/>
         </w:numPr>
-        <w:pStyle w:val="Compact"/>
-      </w:pPr>
-      <w:r>
-        <w:rPr>
-          <w:bCs/>
-          <w:b/>
-        </w:rPr>
-        <w:t xml:space="preserve">Mount the Google Drive</w:t>
-      </w:r>
-      <w:r>
-        <w:t xml:space="preserve">. In Google Colab, with the specific file (example,</w:t>
-      </w:r>
-      <w:r>
-        <w:t xml:space="preserve"> </w:t>
-      </w:r>
-      <w:r>
-        <w:rPr>
-          <w:rStyle w:val="VerbatimChar"/>
-        </w:rPr>
-        <w:t xml:space="preserve">ch06.ipynb</w:t>
-      </w:r>
-      <w:r>
-        <w:t xml:space="preserve">) being opened, move your cursor to the first code cell, and then click on the folder icon (this should be the fourth icon) on the upper left border in the Colab browser. This will open the file explorer pane. Typically you would see a folder named</w:t>
-      </w:r>
-      <w:r>
-        <w:t xml:space="preserve"> </w:t>
-      </w:r>
-      <w:r>
-        <w:rPr>
-          <w:rStyle w:val="VerbatimChar"/>
-        </w:rPr>
-        <w:t xml:space="preserve">sample_data</w:t>
-      </w:r>
-      <w:r>
-        <w:t xml:space="preserve"> </w:t>
-      </w:r>
-      <w:r>
-        <w:t xml:space="preserve">shown. On the top of the pane, click on the Google Drive icon to mount the Google Drive. Google Colab will insert the following code below the cursor in your opened</w:t>
-      </w:r>
-      <w:r>
-        <w:t xml:space="preserve"> </w:t>
-      </w:r>
-      <w:r>
-        <w:rPr>
-          <w:rStyle w:val="VerbatimChar"/>
-        </w:rPr>
-        <w:t xml:space="preserve">ipynb</w:t>
-      </w:r>
-      <w:r>
-        <w:t xml:space="preserve"> </w:t>
-      </w:r>
-      <w:r>
-        <w:t xml:space="preserve">file:</w:t>
-      </w:r>
-    </w:p>
-    <w:p>
-      <w:pPr>
         <w:pStyle w:val="SourceCode"/>
       </w:pPr>
       <w:r>
         <w:rPr>
           <w:rStyle w:val="VerbatimChar"/>
         </w:rPr>
-        <w:t xml:space="preserve">from google.colab import drive</w:t>
-      </w:r>
-      <w:r>
-        <w:br/>
-      </w:r>
-      <w:r>
-        <w:rPr>
-          <w:rStyle w:val="VerbatimChar"/>
-        </w:rPr>
-        <w:t xml:space="preserve">drive.mount('/content/drive')</w:t>
-      </w:r>
-    </w:p>
-    <w:p>
-      <w:pPr>
-        <w:pStyle w:val="FirstParagraph"/>
-      </w:pPr>
-      <w:r>
-        <w:t xml:space="preserve">Run this code cell by pressing</w:t>
-      </w:r>
-      <w:r>
-        <w:t xml:space="preserve"> </w:t>
-      </w:r>
-      <w:r>
-        <w:rPr>
-          <w:rStyle w:val="VerbatimChar"/>
-        </w:rPr>
-        <w:t xml:space="preserve">SHIFT+ENTER</w:t>
-      </w:r>
-      <w:r>
-        <w:t xml:space="preserve">, and follow the prompts to complete the authentication. Wait for ~10 seconds, your Google Drive will be mounted in Colab, and it will be displayed as a folder named</w:t>
-      </w:r>
-      <w:r>
-        <w:t xml:space="preserve"> </w:t>
-      </w:r>
-      <w:r>
-        <w:rPr>
-          <w:rStyle w:val="VerbatimChar"/>
-        </w:rPr>
-        <w:t xml:space="preserve">drive</w:t>
-      </w:r>
-      <w:r>
-        <w:t xml:space="preserve"> </w:t>
-      </w:r>
-      <w:r>
-        <w:t xml:space="preserve">in the file explorer pane. You might need to click on the</w:t>
-      </w:r>
-      <w:r>
-        <w:t xml:space="preserve"> </w:t>
-      </w:r>
-      <w:r>
-        <w:rPr>
-          <w:rStyle w:val="VerbatimChar"/>
-        </w:rPr>
-        <w:t xml:space="preserve">Refresh</w:t>
-      </w:r>
-      <w:r>
-        <w:t xml:space="preserve"> </w:t>
-      </w:r>
-      <w:r>
-        <w:t xml:space="preserve">folder icon to see the folder</w:t>
-      </w:r>
-      <w:r>
-        <w:t xml:space="preserve"> </w:t>
-      </w:r>
-      <w:r>
-        <w:rPr>
-          <w:rStyle w:val="VerbatimChar"/>
-        </w:rPr>
-        <w:t xml:space="preserve">drive</w:t>
-      </w:r>
-      <w:r>
-        <w:t xml:space="preserve">.</w:t>
-      </w:r>
-    </w:p>
-    <w:p>
-      <w:pPr>
-        <w:pStyle w:val="BodyText"/>
-      </w:pPr>
-      <w:r>
-        <w:t xml:space="preserve">5. Open a new code cell below the above code cell, and type the code</w:t>
-      </w:r>
-    </w:p>
-    <w:p>
-      <w:pPr>
-        <w:pStyle w:val="SourceCode"/>
-      </w:pPr>
-      <w:r>
-        <w:rPr>
-          <w:rStyle w:val="VerbatimChar"/>
-        </w:rPr>
-        <w:t xml:space="preserve">%cd /content/drive/MyDrive/islp/</w:t>
-      </w:r>
-    </w:p>
-    <w:p>
-      <w:pPr>
-        <w:pStyle w:val="FirstParagraph"/>
+        <w:t xml:space="preserve">  %cd /content/drive/MyDrive/islp/</w:t>
+      </w:r>
+    </w:p>
+    <w:p>
+      <w:pPr>
+        <w:numPr>
+          <w:ilvl w:val="0"/>
+          <w:numId w:val="1000"/>
+        </w:numPr>
       </w:pPr>
       <w:r>
         <w:t xml:space="preserve">This is to change the directory to the project directory on the Google Drive. Run this code cell, and you are ready to run the file</w:t>
@@ -1424,176 +1439,6 @@
     <w:lvl w:ilvl="8">
       <w:numFmt w:val="bullet"/>
       <w:lvlText w:val="•"/>
-      <w:lvlJc w:val="left"/>
-      <w:pPr>
-        <w:ind w:left="6480" w:hanging="480"/>
-      </w:pPr>
-    </w:lvl>
-  </w:abstractNum>
-  <w:abstractNum w:abstractNumId="99412">
-    <w:nsid w:val="A99412"/>
-    <w:multiLevelType w:val="multilevel"/>
-    <w:lvl w:ilvl="0">
-      <w:start w:val="2"/>
-      <w:numFmt w:val="decimal"/>
-      <w:lvlText w:val="%1."/>
-      <w:lvlJc w:val="left"/>
-      <w:pPr>
-        <w:ind w:left="720" w:hanging="480"/>
-      </w:pPr>
-    </w:lvl>
-    <w:lvl w:ilvl="1">
-      <w:start w:val="2"/>
-      <w:numFmt w:val="decimal"/>
-      <w:lvlText w:val="%2."/>
-      <w:lvlJc w:val="left"/>
-      <w:pPr>
-        <w:ind w:left="1440" w:hanging="480"/>
-      </w:pPr>
-    </w:lvl>
-    <w:lvl w:ilvl="2">
-      <w:start w:val="2"/>
-      <w:numFmt w:val="decimal"/>
-      <w:lvlText w:val="%3."/>
-      <w:lvlJc w:val="left"/>
-      <w:pPr>
-        <w:ind w:left="2160" w:hanging="480"/>
-      </w:pPr>
-    </w:lvl>
-    <w:lvl w:ilvl="3">
-      <w:start w:val="2"/>
-      <w:numFmt w:val="decimal"/>
-      <w:lvlText w:val="%4."/>
-      <w:lvlJc w:val="left"/>
-      <w:pPr>
-        <w:ind w:left="2880" w:hanging="480"/>
-      </w:pPr>
-    </w:lvl>
-    <w:lvl w:ilvl="4">
-      <w:start w:val="2"/>
-      <w:numFmt w:val="decimal"/>
-      <w:lvlText w:val="%5."/>
-      <w:lvlJc w:val="left"/>
-      <w:pPr>
-        <w:ind w:left="3600" w:hanging="480"/>
-      </w:pPr>
-    </w:lvl>
-    <w:lvl w:ilvl="5">
-      <w:start w:val="2"/>
-      <w:numFmt w:val="decimal"/>
-      <w:lvlText w:val="%6."/>
-      <w:lvlJc w:val="left"/>
-      <w:pPr>
-        <w:ind w:left="4320" w:hanging="480"/>
-      </w:pPr>
-    </w:lvl>
-    <w:lvl w:ilvl="6">
-      <w:start w:val="2"/>
-      <w:numFmt w:val="decimal"/>
-      <w:lvlText w:val="%7."/>
-      <w:lvlJc w:val="left"/>
-      <w:pPr>
-        <w:ind w:left="5040" w:hanging="480"/>
-      </w:pPr>
-    </w:lvl>
-    <w:lvl w:ilvl="7">
-      <w:start w:val="2"/>
-      <w:numFmt w:val="decimal"/>
-      <w:lvlText w:val="%8."/>
-      <w:lvlJc w:val="left"/>
-      <w:pPr>
-        <w:ind w:left="5760" w:hanging="480"/>
-      </w:pPr>
-    </w:lvl>
-    <w:lvl w:ilvl="8">
-      <w:start w:val="2"/>
-      <w:numFmt w:val="decimal"/>
-      <w:lvlText w:val="%9."/>
-      <w:lvlJc w:val="left"/>
-      <w:pPr>
-        <w:ind w:left="6480" w:hanging="480"/>
-      </w:pPr>
-    </w:lvl>
-  </w:abstractNum>
-  <w:abstractNum w:abstractNumId="99413">
-    <w:nsid w:val="A99413"/>
-    <w:multiLevelType w:val="multilevel"/>
-    <w:lvl w:ilvl="0">
-      <w:start w:val="3"/>
-      <w:numFmt w:val="decimal"/>
-      <w:lvlText w:val="%1."/>
-      <w:lvlJc w:val="left"/>
-      <w:pPr>
-        <w:ind w:left="720" w:hanging="480"/>
-      </w:pPr>
-    </w:lvl>
-    <w:lvl w:ilvl="1">
-      <w:start w:val="3"/>
-      <w:numFmt w:val="decimal"/>
-      <w:lvlText w:val="%2."/>
-      <w:lvlJc w:val="left"/>
-      <w:pPr>
-        <w:ind w:left="1440" w:hanging="480"/>
-      </w:pPr>
-    </w:lvl>
-    <w:lvl w:ilvl="2">
-      <w:start w:val="3"/>
-      <w:numFmt w:val="decimal"/>
-      <w:lvlText w:val="%3."/>
-      <w:lvlJc w:val="left"/>
-      <w:pPr>
-        <w:ind w:left="2160" w:hanging="480"/>
-      </w:pPr>
-    </w:lvl>
-    <w:lvl w:ilvl="3">
-      <w:start w:val="3"/>
-      <w:numFmt w:val="decimal"/>
-      <w:lvlText w:val="%4."/>
-      <w:lvlJc w:val="left"/>
-      <w:pPr>
-        <w:ind w:left="2880" w:hanging="480"/>
-      </w:pPr>
-    </w:lvl>
-    <w:lvl w:ilvl="4">
-      <w:start w:val="3"/>
-      <w:numFmt w:val="decimal"/>
-      <w:lvlText w:val="%5."/>
-      <w:lvlJc w:val="left"/>
-      <w:pPr>
-        <w:ind w:left="3600" w:hanging="480"/>
-      </w:pPr>
-    </w:lvl>
-    <w:lvl w:ilvl="5">
-      <w:start w:val="3"/>
-      <w:numFmt w:val="decimal"/>
-      <w:lvlText w:val="%6."/>
-      <w:lvlJc w:val="left"/>
-      <w:pPr>
-        <w:ind w:left="4320" w:hanging="480"/>
-      </w:pPr>
-    </w:lvl>
-    <w:lvl w:ilvl="6">
-      <w:start w:val="3"/>
-      <w:numFmt w:val="decimal"/>
-      <w:lvlText w:val="%7."/>
-      <w:lvlJc w:val="left"/>
-      <w:pPr>
-        <w:ind w:left="5040" w:hanging="480"/>
-      </w:pPr>
-    </w:lvl>
-    <w:lvl w:ilvl="7">
-      <w:start w:val="3"/>
-      <w:numFmt w:val="decimal"/>
-      <w:lvlText w:val="%8."/>
-      <w:lvlJc w:val="left"/>
-      <w:pPr>
-        <w:ind w:left="5760" w:hanging="480"/>
-      </w:pPr>
-    </w:lvl>
-    <w:lvl w:ilvl="8">
-      <w:start w:val="3"/>
-      <w:numFmt w:val="decimal"/>
-      <w:lvlText w:val="%9."/>
       <w:lvlJc w:val="left"/>
       <w:pPr>
         <w:ind w:left="6480" w:hanging="480"/>
@@ -1637,72 +1482,9 @@
     <w:abstractNumId w:val="991"/>
   </w:num>
   <w:num w:numId="1003">
-    <w:abstractNumId w:val="99412"/>
-    <w:lvlOverride w:ilvl="0">
-      <w:startOverride w:val="2"/>
-    </w:lvlOverride>
-    <w:lvlOverride w:ilvl="1">
-      <w:startOverride w:val="2"/>
-    </w:lvlOverride>
-    <w:lvlOverride w:ilvl="2">
-      <w:startOverride w:val="2"/>
-    </w:lvlOverride>
-    <w:lvlOverride w:ilvl="3">
-      <w:startOverride w:val="2"/>
-    </w:lvlOverride>
-    <w:lvlOverride w:ilvl="4">
-      <w:startOverride w:val="2"/>
-    </w:lvlOverride>
-    <w:lvlOverride w:ilvl="5">
-      <w:startOverride w:val="2"/>
-    </w:lvlOverride>
-    <w:lvlOverride w:ilvl="6">
-      <w:startOverride w:val="2"/>
-    </w:lvlOverride>
-    <w:lvlOverride w:ilvl="7">
-      <w:startOverride w:val="2"/>
-    </w:lvlOverride>
-    <w:lvlOverride w:ilvl="8">
-      <w:startOverride w:val="2"/>
-    </w:lvlOverride>
+    <w:abstractNumId w:val="991"/>
   </w:num>
   <w:num w:numId="1004">
-    <w:abstractNumId w:val="99413"/>
-    <w:lvlOverride w:ilvl="0">
-      <w:startOverride w:val="3"/>
-    </w:lvlOverride>
-    <w:lvlOverride w:ilvl="1">
-      <w:startOverride w:val="3"/>
-    </w:lvlOverride>
-    <w:lvlOverride w:ilvl="2">
-      <w:startOverride w:val="3"/>
-    </w:lvlOverride>
-    <w:lvlOverride w:ilvl="3">
-      <w:startOverride w:val="3"/>
-    </w:lvlOverride>
-    <w:lvlOverride w:ilvl="4">
-      <w:startOverride w:val="3"/>
-    </w:lvlOverride>
-    <w:lvlOverride w:ilvl="5">
-      <w:startOverride w:val="3"/>
-    </w:lvlOverride>
-    <w:lvlOverride w:ilvl="6">
-      <w:startOverride w:val="3"/>
-    </w:lvlOverride>
-    <w:lvlOverride w:ilvl="7">
-      <w:startOverride w:val="3"/>
-    </w:lvlOverride>
-    <w:lvlOverride w:ilvl="8">
-      <w:startOverride w:val="3"/>
-    </w:lvlOverride>
-  </w:num>
-  <w:num w:numId="1005">
-    <w:abstractNumId w:val="991"/>
-  </w:num>
-  <w:num w:numId="1006">
-    <w:abstractNumId w:val="991"/>
-  </w:num>
-  <w:num w:numId="1007">
     <w:abstractNumId w:val="99411"/>
     <w:lvlOverride w:ilvl="0">
       <w:startOverride w:val="1"/>

</xml_diff>

<commit_message>
corrected reference publish year
</commit_message>
<xml_diff>
--- a/docs/stat4500notes.docx
+++ b/docs/stat4500notes.docx
@@ -90,7 +90,7 @@
         <w:t xml:space="preserve"> </w:t>
       </w:r>
       <w:r>
-        <w:t xml:space="preserve">James et al. (2003)</w:t>
+        <w:t xml:space="preserve">James et al. (2023)</w:t>
       </w:r>
       <w:r>
         <w:t xml:space="preserve">.</w:t>
@@ -32200,7 +32200,7 @@
         <w:pStyle w:val="Bibliography"/>
       </w:pPr>
       <w:r>
-        <w:t xml:space="preserve">James et al. (2003)</w:t>
+        <w:t xml:space="preserve">James et al. (2023)</w:t>
       </w:r>
     </w:p>
     <w:bookmarkStart w:id="121" w:name="ref-thrt23"/>
@@ -32209,7 +32209,7 @@
         <w:pStyle w:val="Bibliography"/>
       </w:pPr>
       <w:r>
-        <w:t xml:space="preserve">James, G., D. Witten, T. Hastie, R. Tibshirani, and J. Taylor. 2003.</w:t>
+        <w:t xml:space="preserve">James, G., D. Witten, T. Hastie, R. Tibshirani, and J. Taylor. 2023.</w:t>
       </w:r>
       <w:r>
         <w:t xml:space="preserve"> </w:t>

</xml_diff>

<commit_message>
finished ch6 code gist
</commit_message>
<xml_diff>
--- a/docs/stat4500notes.docx
+++ b/docs/stat4500notes.docx
@@ -35870,7 +35870,7 @@
         </w:numPr>
       </w:pPr>
       <w:r>
-        <w:t xml:space="preserve">Neither ridge nor the lasso will universally dominate the other. When the response is a small number of predcitors, one may expect lasso performs better, better in practice, this is never known in advance.</w:t>
+        <w:t xml:space="preserve">Neither ridge nor the lasso will universally dominate the other. When the response is a small number of predictors, one may expect lasso performs better, better in practice, this is never known in advance.</w:t>
       </w:r>
     </w:p>
     <w:p>
@@ -35881,7 +35881,7 @@
         </w:numPr>
       </w:pPr>
       <w:r>
-        <w:t xml:space="preserve">Combining ridge and lasso leades to</w:t>
+        <w:t xml:space="preserve">Combining ridge and lasso leads to</w:t>
       </w:r>
       <w:r>
         <w:t xml:space="preserve"> </w:t>
@@ -37106,6 +37106,17 @@
         <w:t xml:space="preserve">6.6.1 Python</w:t>
       </w:r>
     </w:p>
+    <w:p>
+      <w:pPr>
+        <w:pStyle w:val="SourceCode"/>
+      </w:pPr>
+      <w:r>
+        <w:rPr>
+          <w:rStyle w:val="VerbatimChar"/>
+        </w:rPr>
+        <w:t xml:space="preserve">np.isnan(Hitters['Salary']).sum()</w:t>
+      </w:r>
+    </w:p>
     <w:bookmarkEnd w:id="132"/>
     <w:bookmarkStart w:id="133" w:name="numpy-4"/>
     <w:p>
@@ -37116,6 +37127,17 @@
         <w:t xml:space="preserve">6.6.2 Numpy</w:t>
       </w:r>
     </w:p>
+    <w:p>
+      <w:pPr>
+        <w:pStyle w:val="SourceCode"/>
+      </w:pPr>
+      <w:r>
+        <w:rPr>
+          <w:rStyle w:val="VerbatimChar"/>
+        </w:rPr>
+        <w:t xml:space="preserve">np.linalg.norm(beta_hat) #L2 norm. ord=1: L1  ord='inf': max norm.</w:t>
+      </w:r>
+    </w:p>
     <w:bookmarkEnd w:id="133"/>
     <w:bookmarkStart w:id="134" w:name="pandas-4"/>
     <w:p>
@@ -37126,6 +37148,53 @@
         <w:t xml:space="preserve">6.6.3 Pandas</w:t>
       </w:r>
     </w:p>
+    <w:p>
+      <w:pPr>
+        <w:pStyle w:val="SourceCode"/>
+      </w:pPr>
+      <w:r>
+        <w:rPr>
+          <w:rStyle w:val="VerbatimChar"/>
+        </w:rPr>
+        <w:t xml:space="preserve">Hitters.dropna();</w:t>
+      </w:r>
+      <w:r>
+        <w:br/>
+      </w:r>
+      <w:r>
+        <w:rPr>
+          <w:rStyle w:val="VerbatimChar"/>
+        </w:rPr>
+        <w:t xml:space="preserve">soln_path = pd.DataFrame(soln_array.T,</w:t>
+      </w:r>
+      <w:r>
+        <w:br/>
+      </w:r>
+      <w:r>
+        <w:rPr>
+          <w:rStyle w:val="VerbatimChar"/>
+        </w:rPr>
+        <w:t xml:space="preserve">                         columns=D.columns,</w:t>
+      </w:r>
+      <w:r>
+        <w:br/>
+      </w:r>
+      <w:r>
+        <w:rPr>
+          <w:rStyle w:val="VerbatimChar"/>
+        </w:rPr>
+        <w:t xml:space="preserve">                         index=-np.log(lambdas))</w:t>
+      </w:r>
+      <w:r>
+        <w:br/>
+      </w:r>
+      <w:r>
+        <w:rPr>
+          <w:rStyle w:val="VerbatimChar"/>
+        </w:rPr>
+        <w:t xml:space="preserve">soln_path.index.name = 'negative log(lambda)'</w:t>
+      </w:r>
+    </w:p>
     <w:bookmarkEnd w:id="134"/>
     <w:bookmarkStart w:id="135" w:name="graphics-4"/>
     <w:p>
@@ -37136,6 +37205,71 @@
         <w:t xml:space="preserve">6.6.4 Graphics</w:t>
       </w:r>
     </w:p>
+    <w:p>
+      <w:pPr>
+        <w:pStyle w:val="SourceCode"/>
+      </w:pPr>
+      <w:r>
+        <w:rPr>
+          <w:rStyle w:val="VerbatimChar"/>
+        </w:rPr>
+        <w:t xml:space="preserve">ax.errorbar(np.arange(n_steps), </w:t>
+      </w:r>
+      <w:r>
+        <w:br/>
+      </w:r>
+      <w:r>
+        <w:rPr>
+          <w:rStyle w:val="VerbatimChar"/>
+        </w:rPr>
+        <w:t xml:space="preserve">            cv_mse.mean(1), #mean of each row (model)</w:t>
+      </w:r>
+      <w:r>
+        <w:br/>
+      </w:r>
+      <w:r>
+        <w:rPr>
+          <w:rStyle w:val="VerbatimChar"/>
+        </w:rPr>
+        <w:t xml:space="preserve">            cv_mse.std(1) / np.sqrt(K), #estimate standard error of the mean</w:t>
+      </w:r>
+      <w:r>
+        <w:br/>
+      </w:r>
+      <w:r>
+        <w:rPr>
+          <w:rStyle w:val="VerbatimChar"/>
+        </w:rPr>
+        <w:t xml:space="preserve">            label='Cross-validated',</w:t>
+      </w:r>
+      <w:r>
+        <w:br/>
+      </w:r>
+      <w:r>
+        <w:rPr>
+          <w:rStyle w:val="VerbatimChar"/>
+        </w:rPr>
+        <w:t xml:space="preserve">            c='r') # color red</w:t>
+      </w:r>
+      <w:r>
+        <w:br/>
+      </w:r>
+      <w:r>
+        <w:rPr>
+          <w:rStyle w:val="VerbatimChar"/>
+        </w:rPr>
+        <w:t xml:space="preserve">            </w:t>
+      </w:r>
+      <w:r>
+        <w:br/>
+      </w:r>
+      <w:r>
+        <w:rPr>
+          <w:rStyle w:val="VerbatimChar"/>
+        </w:rPr>
+        <w:t xml:space="preserve">ax.axvline(-np.log(tuned_ridge.alpha_), c='k', ls='--') # plot a verticalline</w:t>
+      </w:r>
+    </w:p>
     <w:bookmarkEnd w:id="135"/>
     <w:bookmarkStart w:id="136" w:name="islp-and-statsmodels-2"/>
     <w:p>
@@ -37146,6 +37280,533 @@
         <w:t xml:space="preserve">6.6.5 ISLP and statsmodels</w:t>
       </w:r>
     </w:p>
+    <w:p>
+      <w:pPr>
+        <w:pStyle w:val="SourceCode"/>
+      </w:pPr>
+      <w:r>
+        <w:rPr>
+          <w:rStyle w:val="VerbatimChar"/>
+        </w:rPr>
+        <w:t xml:space="preserve">#Estimate Var(epsilon)</w:t>
+      </w:r>
+      <w:r>
+        <w:br/>
+      </w:r>
+      <w:r>
+        <w:br/>
+      </w:r>
+      <w:r>
+        <w:rPr>
+          <w:rStyle w:val="VerbatimChar"/>
+        </w:rPr>
+        <w:t xml:space="preserve">design = MS(Hitters.columns.drop('Salary')).fit(Hitters)</w:t>
+      </w:r>
+      <w:r>
+        <w:br/>
+      </w:r>
+      <w:r>
+        <w:rPr>
+          <w:rStyle w:val="VerbatimChar"/>
+        </w:rPr>
+        <w:t xml:space="preserve">design.terms # to see the variable names in the design matrix</w:t>
+      </w:r>
+      <w:r>
+        <w:br/>
+      </w:r>
+      <w:r>
+        <w:rPr>
+          <w:rStyle w:val="VerbatimChar"/>
+        </w:rPr>
+        <w:t xml:space="preserve">Y = np.array(Hitters['Salary'])</w:t>
+      </w:r>
+      <w:r>
+        <w:br/>
+      </w:r>
+      <w:r>
+        <w:rPr>
+          <w:rStyle w:val="VerbatimChar"/>
+        </w:rPr>
+        <w:t xml:space="preserve">X = design.transform(Hitters)</w:t>
+      </w:r>
+      <w:r>
+        <w:br/>
+      </w:r>
+      <w:r>
+        <w:rPr>
+          <w:rStyle w:val="VerbatimChar"/>
+        </w:rPr>
+        <w:t xml:space="preserve">sigma2 = OLS(Y,X).fit().scale  #.scale: RSE: residual standard error estimating </w:t>
+      </w:r>
+      <w:r>
+        <w:br/>
+      </w:r>
+      <w:r>
+        <w:br/>
+      </w:r>
+      <w:r>
+        <w:rPr>
+          <w:rStyle w:val="VerbatimChar"/>
+        </w:rPr>
+        <w:t xml:space="preserve"># Forward Selection using ISLP.models and a scoring function</w:t>
+      </w:r>
+      <w:r>
+        <w:br/>
+      </w:r>
+      <w:r>
+        <w:rPr>
+          <w:rStyle w:val="VerbatimChar"/>
+        </w:rPr>
+        <w:t xml:space="preserve">from ISLP.models import \</w:t>
+      </w:r>
+      <w:r>
+        <w:br/>
+      </w:r>
+      <w:r>
+        <w:rPr>
+          <w:rStyle w:val="VerbatimChar"/>
+        </w:rPr>
+        <w:t xml:space="preserve">     (Stepwise,</w:t>
+      </w:r>
+      <w:r>
+        <w:br/>
+      </w:r>
+      <w:r>
+        <w:rPr>
+          <w:rStyle w:val="VerbatimChar"/>
+        </w:rPr>
+        <w:t xml:space="preserve">      sklearn_selected,</w:t>
+      </w:r>
+      <w:r>
+        <w:br/>
+      </w:r>
+      <w:r>
+        <w:rPr>
+          <w:rStyle w:val="VerbatimChar"/>
+        </w:rPr>
+        <w:t xml:space="preserve">      sklearn_selection_path)</w:t>
+      </w:r>
+      <w:r>
+        <w:br/>
+      </w:r>
+      <w:r>
+        <w:rPr>
+          <w:rStyle w:val="VerbatimChar"/>
+        </w:rPr>
+        <w:t xml:space="preserve">strategy = Stepwise.first_peak(design,</w:t>
+      </w:r>
+      <w:r>
+        <w:br/>
+      </w:r>
+      <w:r>
+        <w:rPr>
+          <w:rStyle w:val="VerbatimChar"/>
+        </w:rPr>
+        <w:t xml:space="preserve">                               direction='forward',</w:t>
+      </w:r>
+      <w:r>
+        <w:br/>
+      </w:r>
+      <w:r>
+        <w:rPr>
+          <w:rStyle w:val="VerbatimChar"/>
+        </w:rPr>
+        <w:t xml:space="preserve">                               max_terms=len(design.terms))</w:t>
+      </w:r>
+      <w:r>
+        <w:br/>
+      </w:r>
+      <w:r>
+        <w:rPr>
+          <w:rStyle w:val="VerbatimChar"/>
+        </w:rPr>
+        <w:t xml:space="preserve">hitters_Cp = sklearn_selected(OLS,</w:t>
+      </w:r>
+      <w:r>
+        <w:br/>
+      </w:r>
+      <w:r>
+        <w:rPr>
+          <w:rStyle w:val="VerbatimChar"/>
+        </w:rPr>
+        <w:t xml:space="preserve">                               strategy,</w:t>
+      </w:r>
+      <w:r>
+        <w:br/>
+      </w:r>
+      <w:r>
+        <w:rPr>
+          <w:rStyle w:val="VerbatimChar"/>
+        </w:rPr>
+        <w:t xml:space="preserve">                               scoring=neg_Cp)</w:t>
+      </w:r>
+      <w:r>
+        <w:br/>
+      </w:r>
+      <w:r>
+        <w:rPr>
+          <w:rStyle w:val="VerbatimChar"/>
+        </w:rPr>
+        <w:t xml:space="preserve">                               #default scoring MSE, will choose all variables</w:t>
+      </w:r>
+      <w:r>
+        <w:br/>
+      </w:r>
+      <w:r>
+        <w:rPr>
+          <w:rStyle w:val="VerbatimChar"/>
+        </w:rPr>
+        <w:t xml:space="preserve">hitters_Cp.fit(Hitters, Y) # the same as hitters_Cp.fit(Hitters.drop('Salary', axis=1), Y)</w:t>
+      </w:r>
+      <w:r>
+        <w:br/>
+      </w:r>
+      <w:r>
+        <w:rPr>
+          <w:rStyle w:val="VerbatimChar"/>
+        </w:rPr>
+        <w:t xml:space="preserve">hitters_Cp.selected_state_</w:t>
+      </w:r>
+      <w:r>
+        <w:br/>
+      </w:r>
+      <w:r>
+        <w:br/>
+      </w:r>
+      <w:r>
+        <w:rPr>
+          <w:rStyle w:val="VerbatimChar"/>
+        </w:rPr>
+        <w:t xml:space="preserve">#Forward selection using cross-validation</w:t>
+      </w:r>
+      <w:r>
+        <w:br/>
+      </w:r>
+      <w:r>
+        <w:rPr>
+          <w:rStyle w:val="VerbatimChar"/>
+        </w:rPr>
+        <w:t xml:space="preserve">strategy = Stepwise.fixed_steps(design,</w:t>
+      </w:r>
+      <w:r>
+        <w:br/>
+      </w:r>
+      <w:r>
+        <w:rPr>
+          <w:rStyle w:val="VerbatimChar"/>
+        </w:rPr>
+        <w:t xml:space="preserve">                                len(design.terms),</w:t>
+      </w:r>
+      <w:r>
+        <w:br/>
+      </w:r>
+      <w:r>
+        <w:rPr>
+          <w:rStyle w:val="VerbatimChar"/>
+        </w:rPr>
+        <w:t xml:space="preserve">                                direction='forward')</w:t>
+      </w:r>
+      <w:r>
+        <w:br/>
+      </w:r>
+      <w:r>
+        <w:rPr>
+          <w:rStyle w:val="VerbatimChar"/>
+        </w:rPr>
+        <w:t xml:space="preserve">full_path = sklearn_selection_path(OLS, strategy) #using default scoring MSE</w:t>
+      </w:r>
+      <w:r>
+        <w:br/>
+      </w:r>
+      <w:r>
+        <w:rPr>
+          <w:rStyle w:val="VerbatimChar"/>
+        </w:rPr>
+        <w:t xml:space="preserve">full_path.fit(Hitters, Y) # there are , 19 variables, 20 models</w:t>
+      </w:r>
+      <w:r>
+        <w:br/>
+      </w:r>
+      <w:r>
+        <w:rPr>
+          <w:rStyle w:val="VerbatimChar"/>
+        </w:rPr>
+        <w:t xml:space="preserve">Yhat_in = full_path.predict(Hitters)</w:t>
+      </w:r>
+      <w:r>
+        <w:br/>
+      </w:r>
+      <w:r>
+        <w:br/>
+      </w:r>
+      <w:r>
+        <w:rPr>
+          <w:rStyle w:val="VerbatimChar"/>
+        </w:rPr>
+        <w:t xml:space="preserve">#calculate in-sample mse</w:t>
+      </w:r>
+      <w:r>
+        <w:br/>
+      </w:r>
+      <w:r>
+        <w:br/>
+      </w:r>
+      <w:r>
+        <w:rPr>
+          <w:rStyle w:val="VerbatimChar"/>
+        </w:rPr>
+        <w:t xml:space="preserve">mse_fig, ax = subplots(figsize=(8,8))</w:t>
+      </w:r>
+      <w:r>
+        <w:br/>
+      </w:r>
+      <w:r>
+        <w:rPr>
+          <w:rStyle w:val="VerbatimChar"/>
+        </w:rPr>
+        <w:t xml:space="preserve">insample_mse = ((Yhat_in - Y[:,None])**2).mean(0) #Y[:,None]: add a second axis, create a column vector</w:t>
+      </w:r>
+      <w:r>
+        <w:br/>
+      </w:r>
+      <w:r>
+        <w:rPr>
+          <w:rStyle w:val="VerbatimChar"/>
+        </w:rPr>
+        <w:t xml:space="preserve">                        #[yw] mean(0): calculate mean along row, i.e., for each col. mean(1): calculate mean for each row</w:t>
+      </w:r>
+      <w:r>
+        <w:br/>
+      </w:r>
+      <w:r>
+        <w:br/>
+      </w:r>
+      <w:r>
+        <w:rPr>
+          <w:rStyle w:val="VerbatimChar"/>
+        </w:rPr>
+        <w:t xml:space="preserve">#Cross-validation</w:t>
+      </w:r>
+      <w:r>
+        <w:br/>
+      </w:r>
+      <w:r>
+        <w:rPr>
+          <w:rStyle w:val="VerbatimChar"/>
+        </w:rPr>
+        <w:t xml:space="preserve">K = 5</w:t>
+      </w:r>
+      <w:r>
+        <w:br/>
+      </w:r>
+      <w:r>
+        <w:rPr>
+          <w:rStyle w:val="VerbatimChar"/>
+        </w:rPr>
+        <w:t xml:space="preserve">kfold = skm.KFold(K,</w:t>
+      </w:r>
+      <w:r>
+        <w:br/>
+      </w:r>
+      <w:r>
+        <w:rPr>
+          <w:rStyle w:val="VerbatimChar"/>
+        </w:rPr>
+        <w:t xml:space="preserve">                  random_state=0,</w:t>
+      </w:r>
+      <w:r>
+        <w:br/>
+      </w:r>
+      <w:r>
+        <w:rPr>
+          <w:rStyle w:val="VerbatimChar"/>
+        </w:rPr>
+        <w:t xml:space="preserve">                  shuffle=True)</w:t>
+      </w:r>
+      <w:r>
+        <w:br/>
+      </w:r>
+      <w:r>
+        <w:rPr>
+          <w:rStyle w:val="VerbatimChar"/>
+        </w:rPr>
+        <w:t xml:space="preserve">Yhat_cv = skm.cross_val_predict(full_path,</w:t>
+      </w:r>
+      <w:r>
+        <w:br/>
+      </w:r>
+      <w:r>
+        <w:rPr>
+          <w:rStyle w:val="VerbatimChar"/>
+        </w:rPr>
+        <w:t xml:space="preserve">                                Hitters,</w:t>
+      </w:r>
+      <w:r>
+        <w:br/>
+      </w:r>
+      <w:r>
+        <w:rPr>
+          <w:rStyle w:val="VerbatimChar"/>
+        </w:rPr>
+        <w:t xml:space="preserve">                                Y,</w:t>
+      </w:r>
+      <w:r>
+        <w:br/>
+      </w:r>
+      <w:r>
+        <w:rPr>
+          <w:rStyle w:val="VerbatimChar"/>
+        </w:rPr>
+        <w:t xml:space="preserve">                                cv=kfold)</w:t>
+      </w:r>
+      <w:r>
+        <w:br/>
+      </w:r>
+      <w:r>
+        <w:rPr>
+          <w:rStyle w:val="VerbatimChar"/>
+        </w:rPr>
+        <w:t xml:space="preserve"># Cross-validation mse</w:t>
+      </w:r>
+      <w:r>
+        <w:br/>
+      </w:r>
+      <w:r>
+        <w:rPr>
+          <w:rStyle w:val="VerbatimChar"/>
+        </w:rPr>
+        <w:t xml:space="preserve">cv_mse = []</w:t>
+      </w:r>
+      <w:r>
+        <w:br/>
+      </w:r>
+      <w:r>
+        <w:rPr>
+          <w:rStyle w:val="VerbatimChar"/>
+        </w:rPr>
+        <w:t xml:space="preserve">for train_idx, test_idx in kfold.split(Y):</w:t>
+      </w:r>
+      <w:r>
+        <w:br/>
+      </w:r>
+      <w:r>
+        <w:rPr>
+          <w:rStyle w:val="VerbatimChar"/>
+        </w:rPr>
+        <w:t xml:space="preserve">    errors = (Yhat_cv[test_idx] - Y[test_idx,None])**2</w:t>
+      </w:r>
+      <w:r>
+        <w:br/>
+      </w:r>
+      <w:r>
+        <w:rPr>
+          <w:rStyle w:val="VerbatimChar"/>
+        </w:rPr>
+        <w:t xml:space="preserve">    cv_mse.append(errors.mean(0)) # column means</w:t>
+      </w:r>
+      <w:r>
+        <w:br/>
+      </w:r>
+      <w:r>
+        <w:rPr>
+          <w:rStyle w:val="VerbatimChar"/>
+        </w:rPr>
+        <w:t xml:space="preserve">cv_mse = np.array(cv_mse).T</w:t>
+      </w:r>
+      <w:r>
+        <w:br/>
+      </w:r>
+      <w:r>
+        <w:br/>
+      </w:r>
+      <w:r>
+        <w:rPr>
+          <w:rStyle w:val="VerbatimChar"/>
+        </w:rPr>
+        <w:t xml:space="preserve">#validation approach using ShuffleSplit</w:t>
+      </w:r>
+      <w:r>
+        <w:br/>
+      </w:r>
+      <w:r>
+        <w:rPr>
+          <w:rStyle w:val="VerbatimChar"/>
+        </w:rPr>
+        <w:t xml:space="preserve">validation = skm.ShuffleSplit(n_splits=1, # only split one time. </w:t>
+      </w:r>
+      <w:r>
+        <w:br/>
+      </w:r>
+      <w:r>
+        <w:rPr>
+          <w:rStyle w:val="VerbatimChar"/>
+        </w:rPr>
+        <w:t xml:space="preserve">                              test_size=0.2,</w:t>
+      </w:r>
+      <w:r>
+        <w:br/>
+      </w:r>
+      <w:r>
+        <w:rPr>
+          <w:rStyle w:val="VerbatimChar"/>
+        </w:rPr>
+        <w:t xml:space="preserve">                              random_state=0)</w:t>
+      </w:r>
+      <w:r>
+        <w:br/>
+      </w:r>
+      <w:r>
+        <w:rPr>
+          <w:rStyle w:val="VerbatimChar"/>
+        </w:rPr>
+        <w:t xml:space="preserve">for train_idx, test_idx in validation.split(Y):</w:t>
+      </w:r>
+      <w:r>
+        <w:br/>
+      </w:r>
+      <w:r>
+        <w:rPr>
+          <w:rStyle w:val="VerbatimChar"/>
+        </w:rPr>
+        <w:t xml:space="preserve">    full_path.fit(Hitters.iloc[train_idx], #note needing to use iloc</w:t>
+      </w:r>
+      <w:r>
+        <w:br/>
+      </w:r>
+      <w:r>
+        <w:rPr>
+          <w:rStyle w:val="VerbatimChar"/>
+        </w:rPr>
+        <w:t xml:space="preserve">                  Y[train_idx])</w:t>
+      </w:r>
+      <w:r>
+        <w:br/>
+      </w:r>
+      <w:r>
+        <w:rPr>
+          <w:rStyle w:val="VerbatimChar"/>
+        </w:rPr>
+        <w:t xml:space="preserve">    Yhat_val = full_path.predict(Hitters.iloc[test_idx])</w:t>
+      </w:r>
+      <w:r>
+        <w:br/>
+      </w:r>
+      <w:r>
+        <w:rPr>
+          <w:rStyle w:val="VerbatimChar"/>
+        </w:rPr>
+        <w:t xml:space="preserve">    errors = (Yhat_val - Y[test_idx,None])**2</w:t>
+      </w:r>
+      <w:r>
+        <w:br/>
+      </w:r>
+      <w:r>
+        <w:rPr>
+          <w:rStyle w:val="VerbatimChar"/>
+        </w:rPr>
+        <w:t xml:space="preserve">    validation_mse = errors.mean(0)</w:t>
+      </w:r>
+    </w:p>
     <w:bookmarkEnd w:id="136"/>
     <w:bookmarkStart w:id="137" w:name="sklearn-2"/>
     <w:p>
@@ -37154,6 +37815,1262 @@
       </w:pPr>
       <w:r>
         <w:t xml:space="preserve">6.6.6 sklearn</w:t>
+      </w:r>
+    </w:p>
+    <w:p>
+      <w:pPr>
+        <w:pStyle w:val="SourceCode"/>
+      </w:pPr>
+      <w:r>
+        <w:rPr>
+          <w:rStyle w:val="VerbatimChar"/>
+        </w:rPr>
+        <w:t xml:space="preserve">rom sklearn.pipeline import Pipeline</w:t>
+      </w:r>
+      <w:r>
+        <w:br/>
+      </w:r>
+      <w:r>
+        <w:rPr>
+          <w:rStyle w:val="VerbatimChar"/>
+        </w:rPr>
+        <w:t xml:space="preserve">from sklearn.decomposition import PCA</w:t>
+      </w:r>
+      <w:r>
+        <w:br/>
+      </w:r>
+      <w:r>
+        <w:rPr>
+          <w:rStyle w:val="VerbatimChar"/>
+        </w:rPr>
+        <w:t xml:space="preserve">from sklearn.cross_decomposition import PLSRegression</w:t>
+      </w:r>
+      <w:r>
+        <w:br/>
+      </w:r>
+      <w:r>
+        <w:br/>
+      </w:r>
+      <w:r>
+        <w:rPr>
+          <w:rStyle w:val="VerbatimChar"/>
+        </w:rPr>
+        <w:t xml:space="preserve">#Best subset selection using 10bnb</w:t>
+      </w:r>
+      <w:r>
+        <w:br/>
+      </w:r>
+      <w:r>
+        <w:br/>
+      </w:r>
+      <w:r>
+        <w:rPr>
+          <w:rStyle w:val="VerbatimChar"/>
+        </w:rPr>
+        <w:t xml:space="preserve">D = design.fit_transform(Hitters)</w:t>
+      </w:r>
+      <w:r>
+        <w:br/>
+      </w:r>
+      <w:r>
+        <w:rPr>
+          <w:rStyle w:val="VerbatimChar"/>
+        </w:rPr>
+        <w:t xml:space="preserve">D = D.drop('intercept', axis=1) #needs to drop intercept</w:t>
+      </w:r>
+      <w:r>
+        <w:br/>
+      </w:r>
+      <w:r>
+        <w:rPr>
+          <w:rStyle w:val="VerbatimChar"/>
+        </w:rPr>
+        <w:t xml:space="preserve">X = np.asarray(D)</w:t>
+      </w:r>
+      <w:r>
+        <w:br/>
+      </w:r>
+      <w:r>
+        <w:rPr>
+          <w:rStyle w:val="VerbatimChar"/>
+        </w:rPr>
+        <w:t xml:space="preserve">path = fit_path(X, </w:t>
+      </w:r>
+      <w:r>
+        <w:br/>
+      </w:r>
+      <w:r>
+        <w:rPr>
+          <w:rStyle w:val="VerbatimChar"/>
+        </w:rPr>
+        <w:t xml:space="preserve">                Y,</w:t>
+      </w:r>
+      <w:r>
+        <w:br/>
+      </w:r>
+      <w:r>
+        <w:rPr>
+          <w:rStyle w:val="VerbatimChar"/>
+        </w:rPr>
+        <w:t xml:space="preserve">                max_nonzeros=X.shape[1]) #fit_path: a funciton from l0nb. use all variables</w:t>
+      </w:r>
+      <w:r>
+        <w:br/>
+      </w:r>
+      <w:r>
+        <w:rPr>
+          <w:rStyle w:val="VerbatimChar"/>
+        </w:rPr>
+        <w:t xml:space="preserve">                # max_nonzeros: max nonzero coefficients in the fitted model.</w:t>
+      </w:r>
+      <w:r>
+        <w:br/>
+      </w:r>
+      <w:r>
+        <w:br/>
+      </w:r>
+      <w:r>
+        <w:rPr>
+          <w:rStyle w:val="VerbatimChar"/>
+        </w:rPr>
+        <w:t xml:space="preserve"># Ridge Regression</w:t>
+      </w:r>
+      <w:r>
+        <w:br/>
+      </w:r>
+      <w:r>
+        <w:rPr>
+          <w:rStyle w:val="VerbatimChar"/>
+        </w:rPr>
+        <w:t xml:space="preserve">soln_array = skl.ElasticNet.path(Xs, # standardized, no intercept</w:t>
+      </w:r>
+      <w:r>
+        <w:br/>
+      </w:r>
+      <w:r>
+        <w:rPr>
+          <w:rStyle w:val="VerbatimChar"/>
+        </w:rPr>
+        <w:t xml:space="preserve">                                 Y,</w:t>
+      </w:r>
+      <w:r>
+        <w:br/>
+      </w:r>
+      <w:r>
+        <w:rPr>
+          <w:rStyle w:val="VerbatimChar"/>
+        </w:rPr>
+        <w:t xml:space="preserve">                                 l1_ratio=0., #ridge</w:t>
+      </w:r>
+      <w:r>
+        <w:br/>
+      </w:r>
+      <w:r>
+        <w:rPr>
+          <w:rStyle w:val="VerbatimChar"/>
+        </w:rPr>
+        <w:t xml:space="preserve">                                 alphas=lambdas)</w:t>
+      </w:r>
+      <w:r>
+        <w:br/>
+      </w:r>
+      <w:r>
+        <w:rPr>
+          <w:rStyle w:val="VerbatimChar"/>
+        </w:rPr>
+        <w:t xml:space="preserve"># Using pipline</w:t>
+      </w:r>
+      <w:r>
+        <w:br/>
+      </w:r>
+      <w:r>
+        <w:rPr>
+          <w:rStyle w:val="VerbatimChar"/>
+        </w:rPr>
+        <w:t xml:space="preserve">ridge = skl.ElasticNet(alpha=lambdas[59], l1_ratio=0)</w:t>
+      </w:r>
+      <w:r>
+        <w:br/>
+      </w:r>
+      <w:r>
+        <w:rPr>
+          <w:rStyle w:val="VerbatimChar"/>
+        </w:rPr>
+        <w:t xml:space="preserve">scaler = StandardScaler(with_mean=True,  with_std=True)</w:t>
+      </w:r>
+      <w:r>
+        <w:br/>
+      </w:r>
+      <w:r>
+        <w:rPr>
+          <w:rStyle w:val="VerbatimChar"/>
+        </w:rPr>
+        <w:t xml:space="preserve">pipe = Pipeline(steps=[('scaler', scaler), ('ridge', ridge)])</w:t>
+      </w:r>
+      <w:r>
+        <w:br/>
+      </w:r>
+      <w:r>
+        <w:rPr>
+          <w:rStyle w:val="VerbatimChar"/>
+        </w:rPr>
+        <w:t xml:space="preserve">pipe.fit(X, Y)</w:t>
+      </w:r>
+      <w:r>
+        <w:br/>
+      </w:r>
+      <w:r>
+        <w:rPr>
+          <w:rStyle w:val="VerbatimChar"/>
+        </w:rPr>
+        <w:t xml:space="preserve">ridge.coef_</w:t>
+      </w:r>
+      <w:r>
+        <w:br/>
+      </w:r>
+      <w:r>
+        <w:br/>
+      </w:r>
+      <w:r>
+        <w:rPr>
+          <w:rStyle w:val="VerbatimChar"/>
+        </w:rPr>
+        <w:t xml:space="preserve"># Validation</w:t>
+      </w:r>
+      <w:r>
+        <w:br/>
+      </w:r>
+      <w:r>
+        <w:br/>
+      </w:r>
+      <w:r>
+        <w:rPr>
+          <w:rStyle w:val="VerbatimChar"/>
+        </w:rPr>
+        <w:t xml:space="preserve">validation = skm.ShuffleSplit(n_splits=1,</w:t>
+      </w:r>
+      <w:r>
+        <w:br/>
+      </w:r>
+      <w:r>
+        <w:rPr>
+          <w:rStyle w:val="VerbatimChar"/>
+        </w:rPr>
+        <w:t xml:space="preserve">                              test_size=0.5,</w:t>
+      </w:r>
+      <w:r>
+        <w:br/>
+      </w:r>
+      <w:r>
+        <w:rPr>
+          <w:rStyle w:val="VerbatimChar"/>
+        </w:rPr>
+        <w:t xml:space="preserve">                              random_state=0) # validation is a generator</w:t>
+      </w:r>
+      <w:r>
+        <w:br/>
+      </w:r>
+      <w:r>
+        <w:rPr>
+          <w:rStyle w:val="VerbatimChar"/>
+        </w:rPr>
+        <w:t xml:space="preserve">ridge.alpha = 0.01</w:t>
+      </w:r>
+      <w:r>
+        <w:br/>
+      </w:r>
+      <w:r>
+        <w:rPr>
+          <w:rStyle w:val="VerbatimChar"/>
+        </w:rPr>
+        <w:t xml:space="preserve">results = skm.cross_validate(ridge,</w:t>
+      </w:r>
+      <w:r>
+        <w:br/>
+      </w:r>
+      <w:r>
+        <w:rPr>
+          <w:rStyle w:val="VerbatimChar"/>
+        </w:rPr>
+        <w:t xml:space="preserve">                             X,</w:t>
+      </w:r>
+      <w:r>
+        <w:br/>
+      </w:r>
+      <w:r>
+        <w:rPr>
+          <w:rStyle w:val="VerbatimChar"/>
+        </w:rPr>
+        <w:t xml:space="preserve">                             Y,</w:t>
+      </w:r>
+      <w:r>
+        <w:br/>
+      </w:r>
+      <w:r>
+        <w:rPr>
+          <w:rStyle w:val="VerbatimChar"/>
+        </w:rPr>
+        <w:t xml:space="preserve">                             scoring='neg_mean_squared_error',</w:t>
+      </w:r>
+      <w:r>
+        <w:br/>
+      </w:r>
+      <w:r>
+        <w:rPr>
+          <w:rStyle w:val="VerbatimChar"/>
+        </w:rPr>
+        <w:t xml:space="preserve">                             cv=validation) # using the strategy defined in validation</w:t>
+      </w:r>
+      <w:r>
+        <w:br/>
+      </w:r>
+      <w:r>
+        <w:rPr>
+          <w:rStyle w:val="VerbatimChar"/>
+        </w:rPr>
+        <w:t xml:space="preserve">-results['test_score']</w:t>
+      </w:r>
+      <w:r>
+        <w:br/>
+      </w:r>
+      <w:r>
+        <w:br/>
+      </w:r>
+      <w:r>
+        <w:rPr>
+          <w:rStyle w:val="VerbatimChar"/>
+        </w:rPr>
+        <w:t xml:space="preserve"># GridSearchCV()</w:t>
+      </w:r>
+      <w:r>
+        <w:br/>
+      </w:r>
+      <w:r>
+        <w:rPr>
+          <w:rStyle w:val="VerbatimChar"/>
+        </w:rPr>
+        <w:t xml:space="preserve">param_grid = {'ridge__alpha': lambdas}</w:t>
+      </w:r>
+      <w:r>
+        <w:br/>
+      </w:r>
+      <w:r>
+        <w:rPr>
+          <w:rStyle w:val="VerbatimChar"/>
+        </w:rPr>
+        <w:t xml:space="preserve">grid = skm.GridSearchCV(pipe,</w:t>
+      </w:r>
+      <w:r>
+        <w:br/>
+      </w:r>
+      <w:r>
+        <w:rPr>
+          <w:rStyle w:val="VerbatimChar"/>
+        </w:rPr>
+        <w:t xml:space="preserve">                        param_grid,</w:t>
+      </w:r>
+      <w:r>
+        <w:br/>
+      </w:r>
+      <w:r>
+        <w:rPr>
+          <w:rStyle w:val="VerbatimChar"/>
+        </w:rPr>
+        <w:t xml:space="preserve">                        cv=validation, # or use cv=kfold (5-fold CV defined separately)</w:t>
+      </w:r>
+      <w:r>
+        <w:br/>
+      </w:r>
+      <w:r>
+        <w:rPr>
+          <w:rStyle w:val="VerbatimChar"/>
+        </w:rPr>
+        <w:t xml:space="preserve">                        scoring='neg_mean_squared_error') #default scoring=R^2</w:t>
+      </w:r>
+      <w:r>
+        <w:br/>
+      </w:r>
+      <w:r>
+        <w:rPr>
+          <w:rStyle w:val="VerbatimChar"/>
+        </w:rPr>
+        <w:t xml:space="preserve">grid.fit(X, Y)</w:t>
+      </w:r>
+      <w:r>
+        <w:br/>
+      </w:r>
+      <w:r>
+        <w:rPr>
+          <w:rStyle w:val="VerbatimChar"/>
+        </w:rPr>
+        <w:t xml:space="preserve">grid.best_params_['ridge__alpha']</w:t>
+      </w:r>
+      <w:r>
+        <w:br/>
+      </w:r>
+      <w:r>
+        <w:rPr>
+          <w:rStyle w:val="VerbatimChar"/>
+        </w:rPr>
+        <w:t xml:space="preserve">grid.best_estimator_</w:t>
+      </w:r>
+      <w:r>
+        <w:br/>
+      </w:r>
+      <w:r>
+        <w:rPr>
+          <w:rStyle w:val="VerbatimChar"/>
+        </w:rPr>
+        <w:t xml:space="preserve">grid.cv_results_['mean_test_score']</w:t>
+      </w:r>
+      <w:r>
+        <w:br/>
+      </w:r>
+      <w:r>
+        <w:rPr>
+          <w:rStyle w:val="VerbatimChar"/>
+        </w:rPr>
+        <w:t xml:space="preserve">grid.cv_results_['std_test_score']</w:t>
+      </w:r>
+      <w:r>
+        <w:br/>
+      </w:r>
+      <w:r>
+        <w:br/>
+      </w:r>
+      <w:r>
+        <w:br/>
+      </w:r>
+      <w:r>
+        <w:rPr>
+          <w:rStyle w:val="VerbatimChar"/>
+        </w:rPr>
+        <w:t xml:space="preserve">#Plot CV MSE</w:t>
+      </w:r>
+      <w:r>
+        <w:br/>
+      </w:r>
+      <w:r>
+        <w:rPr>
+          <w:rStyle w:val="VerbatimChar"/>
+        </w:rPr>
+        <w:t xml:space="preserve">ridge_fig, ax = subplots(figsize=(8,8))</w:t>
+      </w:r>
+      <w:r>
+        <w:br/>
+      </w:r>
+      <w:r>
+        <w:rPr>
+          <w:rStyle w:val="VerbatimChar"/>
+        </w:rPr>
+        <w:t xml:space="preserve">ax.errorbar(-np.log(lambdas),</w:t>
+      </w:r>
+      <w:r>
+        <w:br/>
+      </w:r>
+      <w:r>
+        <w:rPr>
+          <w:rStyle w:val="VerbatimChar"/>
+        </w:rPr>
+        <w:t xml:space="preserve">            -grid.cv_results_['mean_test_score'],</w:t>
+      </w:r>
+      <w:r>
+        <w:br/>
+      </w:r>
+      <w:r>
+        <w:rPr>
+          <w:rStyle w:val="VerbatimChar"/>
+        </w:rPr>
+        <w:t xml:space="preserve">            yerr=grid.cv_results_['std_test_score'] / np.sqrt(K))</w:t>
+      </w:r>
+      <w:r>
+        <w:br/>
+      </w:r>
+      <w:r>
+        <w:rPr>
+          <w:rStyle w:val="VerbatimChar"/>
+        </w:rPr>
+        <w:t xml:space="preserve">ax.set_ylim([50000,250000])</w:t>
+      </w:r>
+      <w:r>
+        <w:br/>
+      </w:r>
+      <w:r>
+        <w:rPr>
+          <w:rStyle w:val="VerbatimChar"/>
+        </w:rPr>
+        <w:t xml:space="preserve">ax.set_xlabel('$-\log(\lambda)$', fontsize=20)</w:t>
+      </w:r>
+      <w:r>
+        <w:br/>
+      </w:r>
+      <w:r>
+        <w:rPr>
+          <w:rStyle w:val="VerbatimChar"/>
+        </w:rPr>
+        <w:t xml:space="preserve">ax.set_ylabel('Cross-validated MSE', fontsize=20);</w:t>
+      </w:r>
+      <w:r>
+        <w:br/>
+      </w:r>
+      <w:r>
+        <w:br/>
+      </w:r>
+      <w:r>
+        <w:rPr>
+          <w:rStyle w:val="VerbatimChar"/>
+        </w:rPr>
+        <w:t xml:space="preserve"># Use ElasticNetCV()</w:t>
+      </w:r>
+      <w:r>
+        <w:br/>
+      </w:r>
+      <w:r>
+        <w:rPr>
+          <w:rStyle w:val="VerbatimChar"/>
+        </w:rPr>
+        <w:t xml:space="preserve">ridgeCV = skl.ElasticNetCV(alphas=lambdas, # ElasticNetCV accepts a sequence of alphas</w:t>
+      </w:r>
+      <w:r>
+        <w:br/>
+      </w:r>
+      <w:r>
+        <w:rPr>
+          <w:rStyle w:val="VerbatimChar"/>
+        </w:rPr>
+        <w:t xml:space="preserve">                           l1_ratio=0,</w:t>
+      </w:r>
+      <w:r>
+        <w:br/>
+      </w:r>
+      <w:r>
+        <w:rPr>
+          <w:rStyle w:val="VerbatimChar"/>
+        </w:rPr>
+        <w:t xml:space="preserve">                           cv=kfold)</w:t>
+      </w:r>
+      <w:r>
+        <w:br/>
+      </w:r>
+      <w:r>
+        <w:rPr>
+          <w:rStyle w:val="VerbatimChar"/>
+        </w:rPr>
+        <w:t xml:space="preserve">pipeCV = Pipeline(steps=[('scaler', scaler), # scaling is done once. </w:t>
+      </w:r>
+      <w:r>
+        <w:br/>
+      </w:r>
+      <w:r>
+        <w:rPr>
+          <w:rStyle w:val="VerbatimChar"/>
+        </w:rPr>
+        <w:t xml:space="preserve">                         ('ridge', ridgeCV)])</w:t>
+      </w:r>
+      <w:r>
+        <w:br/>
+      </w:r>
+      <w:r>
+        <w:rPr>
+          <w:rStyle w:val="VerbatimChar"/>
+        </w:rPr>
+        <w:t xml:space="preserve">pipeCV.fit(X, Y)</w:t>
+      </w:r>
+      <w:r>
+        <w:br/>
+      </w:r>
+      <w:r>
+        <w:rPr>
+          <w:rStyle w:val="VerbatimChar"/>
+        </w:rPr>
+        <w:t xml:space="preserve">tuned_ridge = pipeCV.named_steps['ridge']</w:t>
+      </w:r>
+      <w:r>
+        <w:br/>
+      </w:r>
+      <w:r>
+        <w:rPr>
+          <w:rStyle w:val="VerbatimChar"/>
+        </w:rPr>
+        <w:t xml:space="preserve">tuned_ridge.mse_path_</w:t>
+      </w:r>
+      <w:r>
+        <w:br/>
+      </w:r>
+      <w:r>
+        <w:rPr>
+          <w:rStyle w:val="VerbatimChar"/>
+        </w:rPr>
+        <w:t xml:space="preserve">tuned_ridge.alpha_ # best alpha</w:t>
+      </w:r>
+      <w:r>
+        <w:br/>
+      </w:r>
+      <w:r>
+        <w:rPr>
+          <w:rStyle w:val="VerbatimChar"/>
+        </w:rPr>
+        <w:t xml:space="preserve">tuned_ridge.coef_</w:t>
+      </w:r>
+      <w:r>
+        <w:br/>
+      </w:r>
+      <w:r>
+        <w:br/>
+      </w:r>
+      <w:r>
+        <w:rPr>
+          <w:rStyle w:val="VerbatimChar"/>
+        </w:rPr>
+        <w:t xml:space="preserve"># Evaluating test Error of Cross-validated Ridge </w:t>
+      </w:r>
+      <w:r>
+        <w:br/>
+      </w:r>
+      <w:r>
+        <w:br/>
+      </w:r>
+      <w:r>
+        <w:rPr>
+          <w:rStyle w:val="VerbatimChar"/>
+        </w:rPr>
+        <w:t xml:space="preserve">outer_valid = skm.ShuffleSplit(n_splits=1, </w:t>
+      </w:r>
+      <w:r>
+        <w:br/>
+      </w:r>
+      <w:r>
+        <w:rPr>
+          <w:rStyle w:val="VerbatimChar"/>
+        </w:rPr>
+        <w:t xml:space="preserve">                               test_size=0.25,</w:t>
+      </w:r>
+      <w:r>
+        <w:br/>
+      </w:r>
+      <w:r>
+        <w:rPr>
+          <w:rStyle w:val="VerbatimChar"/>
+        </w:rPr>
+        <w:t xml:space="preserve">                               random_state=1)</w:t>
+      </w:r>
+      <w:r>
+        <w:br/>
+      </w:r>
+      <w:r>
+        <w:rPr>
+          <w:rStyle w:val="VerbatimChar"/>
+        </w:rPr>
+        <w:t xml:space="preserve">inner_cv = skm.KFold(n_splits=5,</w:t>
+      </w:r>
+      <w:r>
+        <w:br/>
+      </w:r>
+      <w:r>
+        <w:rPr>
+          <w:rStyle w:val="VerbatimChar"/>
+        </w:rPr>
+        <w:t xml:space="preserve">                     shuffle=True,</w:t>
+      </w:r>
+      <w:r>
+        <w:br/>
+      </w:r>
+      <w:r>
+        <w:rPr>
+          <w:rStyle w:val="VerbatimChar"/>
+        </w:rPr>
+        <w:t xml:space="preserve">                     random_state=2)</w:t>
+      </w:r>
+      <w:r>
+        <w:br/>
+      </w:r>
+      <w:r>
+        <w:rPr>
+          <w:rStyle w:val="VerbatimChar"/>
+        </w:rPr>
+        <w:t xml:space="preserve">ridgeCV = skl.ElasticNetCV(alphas=lambdas, # a sequence of lambdas</w:t>
+      </w:r>
+      <w:r>
+        <w:br/>
+      </w:r>
+      <w:r>
+        <w:rPr>
+          <w:rStyle w:val="VerbatimChar"/>
+        </w:rPr>
+        <w:t xml:space="preserve">                           l1_ratio=0,</w:t>
+      </w:r>
+      <w:r>
+        <w:br/>
+      </w:r>
+      <w:r>
+        <w:rPr>
+          <w:rStyle w:val="VerbatimChar"/>
+        </w:rPr>
+        <w:t xml:space="preserve">                           cv=inner_cv) # K-fold validation</w:t>
+      </w:r>
+      <w:r>
+        <w:br/>
+      </w:r>
+      <w:r>
+        <w:rPr>
+          <w:rStyle w:val="VerbatimChar"/>
+        </w:rPr>
+        <w:t xml:space="preserve">pipeCV = Pipeline(steps=[('scaler', scaler),</w:t>
+      </w:r>
+      <w:r>
+        <w:br/>
+      </w:r>
+      <w:r>
+        <w:rPr>
+          <w:rStyle w:val="VerbatimChar"/>
+        </w:rPr>
+        <w:t xml:space="preserve">                         ('ridge', ridgeCV)]);</w:t>
+      </w:r>
+      <w:r>
+        <w:br/>
+      </w:r>
+      <w:r>
+        <w:rPr>
+          <w:rStyle w:val="VerbatimChar"/>
+        </w:rPr>
+        <w:t xml:space="preserve">                         </w:t>
+      </w:r>
+      <w:r>
+        <w:br/>
+      </w:r>
+      <w:r>
+        <w:rPr>
+          <w:rStyle w:val="VerbatimChar"/>
+        </w:rPr>
+        <w:t xml:space="preserve">                         </w:t>
+      </w:r>
+      <w:r>
+        <w:br/>
+      </w:r>
+      <w:r>
+        <w:rPr>
+          <w:rStyle w:val="VerbatimChar"/>
+        </w:rPr>
+        <w:t xml:space="preserve">results = skm.cross_validate(pipeCV, </w:t>
+      </w:r>
+      <w:r>
+        <w:br/>
+      </w:r>
+      <w:r>
+        <w:rPr>
+          <w:rStyle w:val="VerbatimChar"/>
+        </w:rPr>
+        <w:t xml:space="preserve">                             X,</w:t>
+      </w:r>
+      <w:r>
+        <w:br/>
+      </w:r>
+      <w:r>
+        <w:rPr>
+          <w:rStyle w:val="VerbatimChar"/>
+        </w:rPr>
+        <w:t xml:space="preserve">                             Y,</w:t>
+      </w:r>
+      <w:r>
+        <w:br/>
+      </w:r>
+      <w:r>
+        <w:rPr>
+          <w:rStyle w:val="VerbatimChar"/>
+        </w:rPr>
+        <w:t xml:space="preserve">                             cv=outer_valid,</w:t>
+      </w:r>
+      <w:r>
+        <w:br/>
+      </w:r>
+      <w:r>
+        <w:rPr>
+          <w:rStyle w:val="VerbatimChar"/>
+        </w:rPr>
+        <w:t xml:space="preserve">                             scoring='neg_mean_squared_error')</w:t>
+      </w:r>
+      <w:r>
+        <w:br/>
+      </w:r>
+      <w:r>
+        <w:rPr>
+          <w:rStyle w:val="VerbatimChar"/>
+        </w:rPr>
+        <w:t xml:space="preserve">-results['test_score']</w:t>
+      </w:r>
+      <w:r>
+        <w:br/>
+      </w:r>
+      <w:r>
+        <w:br/>
+      </w:r>
+      <w:r>
+        <w:rPr>
+          <w:rStyle w:val="VerbatimChar"/>
+        </w:rPr>
+        <w:t xml:space="preserve"># Lasso regression</w:t>
+      </w:r>
+      <w:r>
+        <w:br/>
+      </w:r>
+      <w:r>
+        <w:rPr>
+          <w:rStyle w:val="VerbatimChar"/>
+        </w:rPr>
+        <w:t xml:space="preserve">lassoCV = skl.ElasticNetCV(n_alphas=100, #test 100 alpha values</w:t>
+      </w:r>
+      <w:r>
+        <w:br/>
+      </w:r>
+      <w:r>
+        <w:rPr>
+          <w:rStyle w:val="VerbatimChar"/>
+        </w:rPr>
+        <w:t xml:space="preserve">                           l1_ratio=1,</w:t>
+      </w:r>
+      <w:r>
+        <w:br/>
+      </w:r>
+      <w:r>
+        <w:rPr>
+          <w:rStyle w:val="VerbatimChar"/>
+        </w:rPr>
+        <w:t xml:space="preserve">                           cv=kfold)</w:t>
+      </w:r>
+      <w:r>
+        <w:br/>
+      </w:r>
+      <w:r>
+        <w:rPr>
+          <w:rStyle w:val="VerbatimChar"/>
+        </w:rPr>
+        <w:t xml:space="preserve">pipeCV = Pipeline(steps=[('scaler', scaler),</w:t>
+      </w:r>
+      <w:r>
+        <w:br/>
+      </w:r>
+      <w:r>
+        <w:rPr>
+          <w:rStyle w:val="VerbatimChar"/>
+        </w:rPr>
+        <w:t xml:space="preserve">                         ('lasso', lassoCV)])</w:t>
+      </w:r>
+      <w:r>
+        <w:br/>
+      </w:r>
+      <w:r>
+        <w:rPr>
+          <w:rStyle w:val="VerbatimChar"/>
+        </w:rPr>
+        <w:t xml:space="preserve">pipeCV.fit(X, Y)</w:t>
+      </w:r>
+      <w:r>
+        <w:br/>
+      </w:r>
+      <w:r>
+        <w:rPr>
+          <w:rStyle w:val="VerbatimChar"/>
+        </w:rPr>
+        <w:t xml:space="preserve">tuned_lasso = pipeCV.named_steps['lasso']</w:t>
+      </w:r>
+      <w:r>
+        <w:br/>
+      </w:r>
+      <w:r>
+        <w:rPr>
+          <w:rStyle w:val="VerbatimChar"/>
+        </w:rPr>
+        <w:t xml:space="preserve">tuned_lasso.alpha_</w:t>
+      </w:r>
+      <w:r>
+        <w:br/>
+      </w:r>
+      <w:r>
+        <w:rPr>
+          <w:rStyle w:val="VerbatimChar"/>
+        </w:rPr>
+        <w:t xml:space="preserve">tuned_lasso.coef_</w:t>
+      </w:r>
+      <w:r>
+        <w:br/>
+      </w:r>
+      <w:r>
+        <w:rPr>
+          <w:rStyle w:val="VerbatimChar"/>
+        </w:rPr>
+        <w:t xml:space="preserve">np.min(tuned_lasso.mse_path_.mean(1)) # miminum avg mse</w:t>
+      </w:r>
+      <w:r>
+        <w:br/>
+      </w:r>
+      <w:r>
+        <w:br/>
+      </w:r>
+      <w:r>
+        <w:rPr>
+          <w:rStyle w:val="VerbatimChar"/>
+        </w:rPr>
+        <w:t xml:space="preserve">#to get the soln path</w:t>
+      </w:r>
+      <w:r>
+        <w:br/>
+      </w:r>
+      <w:r>
+        <w:rPr>
+          <w:rStyle w:val="VerbatimChar"/>
+        </w:rPr>
+        <w:t xml:space="preserve">lambdas, soln_array = skl.Lasso.path(Xs, # standarsized, no -intercept</w:t>
+      </w:r>
+      <w:r>
+        <w:br/>
+      </w:r>
+      <w:r>
+        <w:rPr>
+          <w:rStyle w:val="VerbatimChar"/>
+        </w:rPr>
+        <w:t xml:space="preserve">                                    Y,</w:t>
+      </w:r>
+      <w:r>
+        <w:br/>
+      </w:r>
+      <w:r>
+        <w:rPr>
+          <w:rStyle w:val="VerbatimChar"/>
+        </w:rPr>
+        <w:t xml:space="preserve">                                    l1_ratio=1,</w:t>
+      </w:r>
+      <w:r>
+        <w:br/>
+      </w:r>
+      <w:r>
+        <w:rPr>
+          <w:rStyle w:val="VerbatimChar"/>
+        </w:rPr>
+        <w:t xml:space="preserve">                                    n_alphas=100)[:2]</w:t>
+      </w:r>
+      <w:r>
+        <w:br/>
+      </w:r>
+      <w:r>
+        <w:br/>
+      </w:r>
+      <w:r>
+        <w:rPr>
+          <w:rStyle w:val="VerbatimChar"/>
+        </w:rPr>
+        <w:t xml:space="preserve">#PCA and PCR</w:t>
+      </w:r>
+      <w:r>
+        <w:br/>
+      </w:r>
+      <w:r>
+        <w:rPr>
+          <w:rStyle w:val="VerbatimChar"/>
+        </w:rPr>
+        <w:t xml:space="preserve">pca = PCA(n_components=2)</w:t>
+      </w:r>
+      <w:r>
+        <w:br/>
+      </w:r>
+      <w:r>
+        <w:rPr>
+          <w:rStyle w:val="VerbatimChar"/>
+        </w:rPr>
+        <w:t xml:space="preserve">linreg = skl.LinearRegression()</w:t>
+      </w:r>
+      <w:r>
+        <w:br/>
+      </w:r>
+      <w:r>
+        <w:rPr>
+          <w:rStyle w:val="VerbatimChar"/>
+        </w:rPr>
+        <w:t xml:space="preserve">pipe = Pipeline([('scaler', scaler), </w:t>
+      </w:r>
+      <w:r>
+        <w:br/>
+      </w:r>
+      <w:r>
+        <w:rPr>
+          <w:rStyle w:val="VerbatimChar"/>
+        </w:rPr>
+        <w:t xml:space="preserve">                 ('pca', pca),</w:t>
+      </w:r>
+      <w:r>
+        <w:br/>
+      </w:r>
+      <w:r>
+        <w:rPr>
+          <w:rStyle w:val="VerbatimChar"/>
+        </w:rPr>
+        <w:t xml:space="preserve">                 ('linreg', linreg)])</w:t>
+      </w:r>
+      <w:r>
+        <w:br/>
+      </w:r>
+      <w:r>
+        <w:rPr>
+          <w:rStyle w:val="VerbatimChar"/>
+        </w:rPr>
+        <w:t xml:space="preserve">pipe.fit(X, Y)</w:t>
+      </w:r>
+      <w:r>
+        <w:br/>
+      </w:r>
+      <w:r>
+        <w:rPr>
+          <w:rStyle w:val="VerbatimChar"/>
+        </w:rPr>
+        <w:t xml:space="preserve">pipe.named_steps['linreg'].coef_</w:t>
+      </w:r>
+      <w:r>
+        <w:br/>
+      </w:r>
+      <w:r>
+        <w:rPr>
+          <w:rStyle w:val="VerbatimChar"/>
+        </w:rPr>
+        <w:t xml:space="preserve">pipe.named_steps['pca'].explained_variance_ratio_</w:t>
+      </w:r>
+      <w:r>
+        <w:br/>
+      </w:r>
+      <w:r>
+        <w:br/>
+      </w:r>
+      <w:r>
+        <w:rPr>
+          <w:rStyle w:val="VerbatimChar"/>
+        </w:rPr>
+        <w:t xml:space="preserve"># perform Grid search</w:t>
+      </w:r>
+      <w:r>
+        <w:br/>
+      </w:r>
+      <w:r>
+        <w:rPr>
+          <w:rStyle w:val="VerbatimChar"/>
+        </w:rPr>
+        <w:t xml:space="preserve">param_grid = {'pca__n_components': range(1, 20)} #PCA needs n_components &gt;0</w:t>
+      </w:r>
+      <w:r>
+        <w:br/>
+      </w:r>
+      <w:r>
+        <w:rPr>
+          <w:rStyle w:val="VerbatimChar"/>
+        </w:rPr>
+        <w:t xml:space="preserve">grid = skm.GridSearchCV(pipe,</w:t>
+      </w:r>
+      <w:r>
+        <w:br/>
+      </w:r>
+      <w:r>
+        <w:rPr>
+          <w:rStyle w:val="VerbatimChar"/>
+        </w:rPr>
+        <w:t xml:space="preserve">                        param_grid,</w:t>
+      </w:r>
+      <w:r>
+        <w:br/>
+      </w:r>
+      <w:r>
+        <w:rPr>
+          <w:rStyle w:val="VerbatimChar"/>
+        </w:rPr>
+        <w:t xml:space="preserve">                        cv=kfold,</w:t>
+      </w:r>
+      <w:r>
+        <w:br/>
+      </w:r>
+      <w:r>
+        <w:rPr>
+          <w:rStyle w:val="VerbatimChar"/>
+        </w:rPr>
+        <w:t xml:space="preserve">                        scoring='neg_mean_squared_error')</w:t>
+      </w:r>
+      <w:r>
+        <w:br/>
+      </w:r>
+      <w:r>
+        <w:rPr>
+          <w:rStyle w:val="VerbatimChar"/>
+        </w:rPr>
+        <w:t xml:space="preserve">grid.fit(X, Y)</w:t>
+      </w:r>
+      <w:r>
+        <w:br/>
+      </w:r>
+      <w:r>
+        <w:br/>
+      </w:r>
+      <w:r>
+        <w:rPr>
+          <w:rStyle w:val="VerbatimChar"/>
+        </w:rPr>
+        <w:t xml:space="preserve"># cross-validation a null model</w:t>
+      </w:r>
+      <w:r>
+        <w:br/>
+      </w:r>
+      <w:r>
+        <w:rPr>
+          <w:rStyle w:val="VerbatimChar"/>
+        </w:rPr>
+        <w:t xml:space="preserve">cv_null = skm.cross_validate(linreg,</w:t>
+      </w:r>
+      <w:r>
+        <w:br/>
+      </w:r>
+      <w:r>
+        <w:rPr>
+          <w:rStyle w:val="VerbatimChar"/>
+        </w:rPr>
+        <w:t xml:space="preserve">                             Xn,</w:t>
+      </w:r>
+      <w:r>
+        <w:br/>
+      </w:r>
+      <w:r>
+        <w:rPr>
+          <w:rStyle w:val="VerbatimChar"/>
+        </w:rPr>
+        <w:t xml:space="preserve">                             Y,</w:t>
+      </w:r>
+      <w:r>
+        <w:br/>
+      </w:r>
+      <w:r>
+        <w:rPr>
+          <w:rStyle w:val="VerbatimChar"/>
+        </w:rPr>
+        <w:t xml:space="preserve">                             cv=kfold,</w:t>
+      </w:r>
+      <w:r>
+        <w:br/>
+      </w:r>
+      <w:r>
+        <w:rPr>
+          <w:rStyle w:val="VerbatimChar"/>
+        </w:rPr>
+        <w:t xml:space="preserve">                             scoring='neg_mean_squared_error')</w:t>
+      </w:r>
+      <w:r>
+        <w:br/>
+      </w:r>
+      <w:r>
+        <w:rPr>
+          <w:rStyle w:val="VerbatimChar"/>
+        </w:rPr>
+        <w:t xml:space="preserve">-cv_null['test_score'].mean()</w:t>
+      </w:r>
+      <w:r>
+        <w:br/>
+      </w:r>
+      <w:r>
+        <w:br/>
+      </w:r>
+      <w:r>
+        <w:rPr>
+          <w:rStyle w:val="VerbatimChar"/>
+        </w:rPr>
+        <w:t xml:space="preserve">#PLS</w:t>
+      </w:r>
+      <w:r>
+        <w:br/>
+      </w:r>
+      <w:r>
+        <w:rPr>
+          <w:rStyle w:val="VerbatimChar"/>
+        </w:rPr>
+        <w:t xml:space="preserve">pls = PLSRegression(n_components=2, </w:t>
+      </w:r>
+      <w:r>
+        <w:br/>
+      </w:r>
+      <w:r>
+        <w:rPr>
+          <w:rStyle w:val="VerbatimChar"/>
+        </w:rPr>
+        <w:t xml:space="preserve">                    scale=True) # standarsize the data </w:t>
+      </w:r>
+      <w:r>
+        <w:br/>
+      </w:r>
+      <w:r>
+        <w:rPr>
+          <w:rStyle w:val="VerbatimChar"/>
+        </w:rPr>
+        <w:t xml:space="preserve">pls.fit(X, Y) # X has no-intercept </w:t>
+      </w:r>
+      <w:r>
+        <w:br/>
+      </w:r>
+      <w:r>
+        <w:br/>
+      </w:r>
+      <w:r>
+        <w:rPr>
+          <w:rStyle w:val="VerbatimChar"/>
+        </w:rPr>
+        <w:t xml:space="preserve"># Cross-validation</w:t>
+      </w:r>
+      <w:r>
+        <w:br/>
+      </w:r>
+      <w:r>
+        <w:rPr>
+          <w:rStyle w:val="VerbatimChar"/>
+        </w:rPr>
+        <w:t xml:space="preserve">param_grid = {'n_components':range(1, 20)}</w:t>
+      </w:r>
+      <w:r>
+        <w:br/>
+      </w:r>
+      <w:r>
+        <w:rPr>
+          <w:rStyle w:val="VerbatimChar"/>
+        </w:rPr>
+        <w:t xml:space="preserve">grid = skm.GridSearchCV(pls,</w:t>
+      </w:r>
+      <w:r>
+        <w:br/>
+      </w:r>
+      <w:r>
+        <w:rPr>
+          <w:rStyle w:val="VerbatimChar"/>
+        </w:rPr>
+        <w:t xml:space="preserve">                        param_grid,</w:t>
+      </w:r>
+      <w:r>
+        <w:br/>
+      </w:r>
+      <w:r>
+        <w:rPr>
+          <w:rStyle w:val="VerbatimChar"/>
+        </w:rPr>
+        <w:t xml:space="preserve">                        cv=kfold,</w:t>
+      </w:r>
+      <w:r>
+        <w:br/>
+      </w:r>
+      <w:r>
+        <w:rPr>
+          <w:rStyle w:val="VerbatimChar"/>
+        </w:rPr>
+        <w:t xml:space="preserve">                        scoring='neg_mean_squared_error')</w:t>
+      </w:r>
+      <w:r>
+        <w:br/>
+      </w:r>
+      <w:r>
+        <w:rPr>
+          <w:rStyle w:val="VerbatimChar"/>
+        </w:rPr>
+        <w:t xml:space="preserve">grid.fit(X, Y)</w:t>
+      </w:r>
+      <w:r>
+        <w:br/>
       </w:r>
     </w:p>
     <w:bookmarkEnd w:id="137"/>

</xml_diff>